<commit_message>
Updated all files for official release
README file still needs formatting, but the formatted version is in Documentation.docx
</commit_message>
<xml_diff>
--- a/Documentation.docx
+++ b/Documentation.docx
@@ -1,6 +1,6 @@
 
 <file path=word/document.xml><?xml version="1.0" encoding="utf-8"?>
-<w:document xmlns:wpc="http://schemas.microsoft.com/office/word/2010/wordprocessingCanvas" xmlns:cx="http://schemas.microsoft.com/office/drawing/2014/chartex" xmlns:cx1="http://schemas.microsoft.com/office/drawing/2015/9/8/chartex" xmlns:cx2="http://schemas.microsoft.com/office/drawing/2015/10/21/chartex" xmlns:cx3="http://schemas.microsoft.com/office/drawing/2016/5/9/chartex" xmlns:cx4="http://schemas.microsoft.com/office/drawing/2016/5/10/chartex" xmlns:cx5="http://schemas.microsoft.com/office/drawing/2016/5/11/chartex" xmlns:cx6="http://schemas.microsoft.com/office/drawing/2016/5/12/chartex" xmlns:cx7="http://schemas.microsoft.com/office/drawing/2016/5/13/chartex" xmlns:cx8="http://schemas.microsoft.com/office/drawing/2016/5/14/chartex" xmlns:mc="http://schemas.openxmlformats.org/markup-compatibility/2006" xmlns:aink="http://schemas.microsoft.com/office/drawing/2016/ink" xmlns:am3d="http://schemas.microsoft.com/office/drawing/2017/model3d" xmlns:o="urn:schemas-microsoft-com:office:office" xmlns:r="http://schemas.openxmlformats.org/officeDocument/2006/relationships" xmlns:m="http://schemas.openxmlformats.org/officeDocument/2006/math" xmlns:v="urn:schemas-microsoft-com:vml" xmlns:wp14="http://schemas.microsoft.com/office/word/2010/wordprocessingDrawing" xmlns:wp="http://schemas.openxmlformats.org/drawingml/2006/wordprocessingDrawing" xmlns:w10="urn:schemas-microsoft-com:office:word" xmlns:w="http://schemas.openxmlformats.org/wordprocessingml/2006/main" xmlns:w14="http://schemas.microsoft.com/office/word/2010/wordml" xmlns:w15="http://schemas.microsoft.com/office/word/2012/wordml" xmlns:w16cid="http://schemas.microsoft.com/office/word/2016/wordml/cid" xmlns:w16se="http://schemas.microsoft.com/office/word/2015/wordml/symex" xmlns:wpg="http://schemas.microsoft.com/office/word/2010/wordprocessingGroup" xmlns:wpi="http://schemas.microsoft.com/office/word/2010/wordprocessingInk" xmlns:wne="http://schemas.microsoft.com/office/word/2006/wordml" xmlns:wps="http://schemas.microsoft.com/office/word/2010/wordprocessingShape" mc:Ignorable="w14 w15 w16se w16cid wp14">
+<w:document xmlns:wpc="http://schemas.microsoft.com/office/word/2010/wordprocessingCanvas" xmlns:cx="http://schemas.microsoft.com/office/drawing/2014/chartex" xmlns:cx1="http://schemas.microsoft.com/office/drawing/2015/9/8/chartex" xmlns:cx2="http://schemas.microsoft.com/office/drawing/2015/10/21/chartex" xmlns:cx3="http://schemas.microsoft.com/office/drawing/2016/5/9/chartex" xmlns:cx4="http://schemas.microsoft.com/office/drawing/2016/5/10/chartex" xmlns:cx5="http://schemas.microsoft.com/office/drawing/2016/5/11/chartex" xmlns:cx6="http://schemas.microsoft.com/office/drawing/2016/5/12/chartex" xmlns:cx7="http://schemas.microsoft.com/office/drawing/2016/5/13/chartex" xmlns:cx8="http://schemas.microsoft.com/office/drawing/2016/5/14/chartex" xmlns:mc="http://schemas.openxmlformats.org/markup-compatibility/2006" xmlns:aink="http://schemas.microsoft.com/office/drawing/2016/ink" xmlns:am3d="http://schemas.microsoft.com/office/drawing/2017/model3d" xmlns:o="urn:schemas-microsoft-com:office:office" xmlns:r="http://schemas.openxmlformats.org/officeDocument/2006/relationships" xmlns:m="http://schemas.openxmlformats.org/officeDocument/2006/math" xmlns:v="urn:schemas-microsoft-com:vml" xmlns:wp14="http://schemas.microsoft.com/office/word/2010/wordprocessingDrawing" xmlns:wp="http://schemas.openxmlformats.org/drawingml/2006/wordprocessingDrawing" xmlns:w10="urn:schemas-microsoft-com:office:word" xmlns:w="http://schemas.openxmlformats.org/wordprocessingml/2006/main" xmlns:w14="http://schemas.microsoft.com/office/word/2010/wordml" xmlns:w15="http://schemas.microsoft.com/office/word/2012/wordml" xmlns:w16cex="http://schemas.microsoft.com/office/word/2018/wordml/cex" xmlns:w16cid="http://schemas.microsoft.com/office/word/2016/wordml/cid" xmlns:w16="http://schemas.microsoft.com/office/word/2018/wordml" xmlns:w16sdtdh="http://schemas.microsoft.com/office/word/2020/wordml/sdtdatahash" xmlns:w16se="http://schemas.microsoft.com/office/word/2015/wordml/symex" xmlns:wpg="http://schemas.microsoft.com/office/word/2010/wordprocessingGroup" xmlns:wpi="http://schemas.microsoft.com/office/word/2010/wordprocessingInk" xmlns:wne="http://schemas.microsoft.com/office/word/2006/wordml" xmlns:wps="http://schemas.microsoft.com/office/word/2010/wordprocessingShape" mc:Ignorable="w14 w15 w16se w16cid w16 w16cex w16sdtdh wp14">
   <w:body>
     <w:p>
       <w:pPr>
@@ -9,6 +9,8 @@
           <w:sz w:val="32"/>
         </w:rPr>
       </w:pPr>
+      <w:bookmarkStart w:id="0" w:name="_Hlk201588481"/>
+      <w:bookmarkEnd w:id="0"/>
       <w:r>
         <w:rPr>
           <w:b/>
@@ -27,33 +29,133 @@
     <w:p/>
     <w:p>
       <w:r>
-        <w:t xml:space="preserve">Written by: Jeremy Ford copyright </w:t>
-      </w:r>
-      <w:proofErr w:type="gramStart"/>
-      <w:r>
-        <w:t xml:space="preserve">2023, </w:t>
-      </w:r>
-      <w:r>
-        <w:t xml:space="preserve"> GNU</w:t>
-      </w:r>
-      <w:proofErr w:type="gramEnd"/>
-      <w:r>
-        <w:t xml:space="preserve"> Public License v3.0</w:t>
+        <w:t xml:space="preserve">Written by: Jeremy Ford copyright 2023, </w:t>
+      </w:r>
+      <w:r>
+        <w:t xml:space="preserve"> GNU Public License v3.0</w:t>
       </w:r>
     </w:p>
     <w:p/>
     <w:p>
       <w:r>
-        <w:t>This software will import data gathered using TDT (Tucker Davis Technologies) hardware and Synapse software</w:t>
-      </w:r>
-      <w:r>
-        <w:t xml:space="preserve"> and allow the user to name channels of interest, define analysis windows, and run calculations over the windows of interest. Information can be saved throughout this process, and can be loaded in the future to re-analyze without importing or</w:t>
-      </w:r>
-      <w:r>
-        <w:t xml:space="preserve"> to</w:t>
-      </w:r>
-      <w:r>
-        <w:t xml:space="preserve"> apply the same channel names and analysis windows across mice. This interface is guided so that the user only has access to the next section in the analysis process, and the GUI updates these sections along the way. </w:t>
+        <w:t>Based on an analysis pipeline originally from John Huguenard, Ph.D., Professor of Neurology and Neuological Sciences at Stanford University</w:t>
+      </w:r>
+    </w:p>
+    <w:p/>
+    <w:p>
+      <w:r>
+        <w:t xml:space="preserve">Code uses packages </w:t>
+      </w:r>
+      <w:r>
+        <w:t>provided by</w:t>
+      </w:r>
+      <w:r>
+        <w:t xml:space="preserve"> the TDT (Tucker Davis Technologies) API (application programming interface).</w:t>
+      </w:r>
+    </w:p>
+    <w:p/>
+    <w:p>
+      <w:r>
+        <w:t>This software will import data gathered using TDT hardware and Synapse software</w:t>
+      </w:r>
+      <w:r>
+        <w:t>,</w:t>
+      </w:r>
+      <w:r>
+        <w:t xml:space="preserve"> and allow the user to name channels of interest, define analysis windows, and run calculations over the windows of interest. Information can be saved throughout this process, and can be loaded in the future to re-analyz</w:t>
+      </w:r>
+      <w:r>
+        <w:t>e</w:t>
+      </w:r>
+      <w:r>
+        <w:t xml:space="preserve">. This interface is guided so that the user only has access to the next section in the analysis process, and the GUI updates these sections along the way. </w:t>
+      </w:r>
+    </w:p>
+    <w:p/>
+    <w:p>
+      <w:r>
+        <w:t xml:space="preserve">For the purpose of this work, a recording refers to a single TDT </w:t>
+      </w:r>
+      <w:r>
+        <w:t xml:space="preserve">tank </w:t>
+      </w:r>
+      <w:r>
+        <w:t xml:space="preserve">(folder) </w:t>
+      </w:r>
+      <w:r>
+        <w:t xml:space="preserve">that contains a </w:t>
+      </w:r>
+      <w:r>
+        <w:t>.sev file</w:t>
+      </w:r>
+      <w:r>
+        <w:t xml:space="preserve"> for each electrode channel,</w:t>
+      </w:r>
+      <w:r>
+        <w:t xml:space="preserve"> which has the voltage versus time</w:t>
+      </w:r>
+      <w:r>
+        <w:t xml:space="preserve"> traces and associated metadata</w:t>
+      </w:r>
+      <w:r>
+        <w:t>. An experiment</w:t>
+      </w:r>
+      <w:r>
+        <w:t>, which are the different manipulations performed on the same brain slice (e.g. simulation intensity or chemical wash),</w:t>
+      </w:r>
+      <w:r>
+        <w:t xml:space="preserve"> may be made up of multiple recordings.</w:t>
+      </w:r>
+      <w:r>
+        <w:t xml:space="preserve"> This analysis code assumes that </w:t>
+      </w:r>
+      <w:r>
+        <w:t>electrical stimulation</w:t>
+      </w:r>
+      <w:r>
+        <w:t>s</w:t>
+      </w:r>
+      <w:r>
+        <w:t xml:space="preserve"> occur during each recording. Each electrical stimulation pulse</w:t>
+      </w:r>
+      <w:r>
+        <w:t>,</w:t>
+      </w:r>
+      <w:r>
+        <w:t xml:space="preserve"> and its elicited neurological response</w:t>
+      </w:r>
+      <w:r>
+        <w:t>,</w:t>
+      </w:r>
+      <w:r>
+        <w:t xml:space="preserve"> is referred to as a sweep. In the provided example data, each recording </w:t>
+      </w:r>
+      <w:r>
+        <w:t xml:space="preserve">uses a different stimulation intensity (in </w:t>
+      </w:r>
+      <w:r>
+        <w:rPr>
+          <w:rFonts w:cstheme="minorHAnsi"/>
+        </w:rPr>
+        <w:t>m</w:t>
+      </w:r>
+      <w:r>
+        <w:t>A), and therefore the provided example data is a folder containing a single experiment in which</w:t>
+      </w:r>
+      <w:r>
+        <w:t xml:space="preserve"> each</w:t>
+      </w:r>
+      <w:r>
+        <w:t xml:space="preserve"> subfolder is a TDT tank containing a recording in which a different electrical stimulation intensity was used to elicit brain slice activity. </w:t>
+      </w:r>
+    </w:p>
+    <w:p/>
+    <w:p>
+      <w:r>
+        <w:t>This analysis pipeline automatically senses the number of recordings within an experiment folder (a base name for the TDT tank needs to be provided), and for each recording, data streams of interest are chopped up according to the number of sweeps, aligned relative to the electrical stimulation artifact for each sweep, and then sweeps are averaged together. For local field potential recordings (LFPs), the provided electrode spacing can be used to calculate the current source density (CSD). Users can then use the GUI to visuali</w:t>
+      </w:r>
+      <w:r>
+        <w:t>ze LFPs and CSDs for each electrode channel across stimulation conditions (stimulation intensities) to define windows of interest over which to analyze the data.</w:t>
       </w:r>
     </w:p>
     <w:p/>
@@ -73,18 +175,109 @@
     <w:p/>
     <w:p>
       <w:r>
-        <w:t xml:space="preserve">Start the GUI by running </w:t>
-      </w:r>
-      <w:proofErr w:type="spellStart"/>
-      <w:r>
-        <w:t>TDTAnalysis</w:t>
-      </w:r>
-      <w:r>
-        <w:t>GUI.m</w:t>
-      </w:r>
-      <w:proofErr w:type="spellEnd"/>
+        <w:t>Start the GUI by running TDTAnalysis</w:t>
+      </w:r>
+      <w:r>
+        <w:t>GUI</w:t>
+      </w:r>
+      <w:r>
+        <w:t>v3</w:t>
+      </w:r>
+      <w:r>
+        <w:t>.m</w:t>
+      </w:r>
+      <w:r>
+        <w:t xml:space="preserve"> </w:t>
+      </w:r>
       <w:r>
         <w:t xml:space="preserve">. </w:t>
+      </w:r>
+      <w:r>
+        <w:t xml:space="preserve"> This will launch the below window (</w:t>
+      </w:r>
+      <w:r>
+        <w:rPr>
+          <w:b/>
+          <w:bCs/>
+        </w:rPr>
+        <w:t>Fig. 1</w:t>
+      </w:r>
+      <w:r>
+        <w:t>).</w:t>
+      </w:r>
+    </w:p>
+    <w:p>
+      <w:pPr>
+        <w:jc w:val="center"/>
+      </w:pPr>
+      <w:r>
+        <w:rPr>
+          <w:noProof/>
+        </w:rPr>
+        <w:lastRenderedPageBreak/>
+        <w:drawing>
+          <wp:inline distT="0" distB="0" distL="0" distR="0" wp14:anchorId="0AF46802" wp14:editId="7F3FAB50">
+            <wp:extent cx="5029200" cy="3505395"/>
+            <wp:effectExtent l="0" t="0" r="0" b="0"/>
+            <wp:docPr id="1" name="Picture 1"/>
+            <wp:cNvGraphicFramePr>
+              <a:graphicFrameLocks xmlns:a="http://schemas.openxmlformats.org/drawingml/2006/main" noChangeAspect="1"/>
+            </wp:cNvGraphicFramePr>
+            <a:graphic xmlns:a="http://schemas.openxmlformats.org/drawingml/2006/main">
+              <a:graphicData uri="http://schemas.openxmlformats.org/drawingml/2006/picture">
+                <pic:pic xmlns:pic="http://schemas.openxmlformats.org/drawingml/2006/picture">
+                  <pic:nvPicPr>
+                    <pic:cNvPr id="1" name=""/>
+                    <pic:cNvPicPr/>
+                  </pic:nvPicPr>
+                  <pic:blipFill>
+                    <a:blip r:embed="rId5"/>
+                    <a:stretch>
+                      <a:fillRect/>
+                    </a:stretch>
+                  </pic:blipFill>
+                  <pic:spPr>
+                    <a:xfrm>
+                      <a:off x="0" y="0"/>
+                      <a:ext cx="5029200" cy="3505395"/>
+                    </a:xfrm>
+                    <a:prstGeom prst="rect">
+                      <a:avLst/>
+                    </a:prstGeom>
+                  </pic:spPr>
+                </pic:pic>
+              </a:graphicData>
+            </a:graphic>
+          </wp:inline>
+        </w:drawing>
+      </w:r>
+    </w:p>
+    <w:p>
+      <w:pPr>
+        <w:rPr>
+          <w:b/>
+          <w:bCs/>
+          <w:sz w:val="20"/>
+          <w:szCs w:val="20"/>
+        </w:rPr>
+      </w:pPr>
+      <w:r>
+        <w:rPr>
+          <w:b/>
+          <w:bCs/>
+          <w:sz w:val="20"/>
+          <w:szCs w:val="20"/>
+        </w:rPr>
+        <w:t>Figure 1. Launched analysis GUI</w:t>
+      </w:r>
+      <w:r>
+        <w:rPr>
+          <w:b/>
+          <w:bCs/>
+          <w:sz w:val="20"/>
+          <w:szCs w:val="20"/>
+        </w:rPr>
+        <w:t>.</w:t>
       </w:r>
     </w:p>
     <w:p/>
@@ -95,10 +288,53 @@
           <w:sz w:val="28"/>
           <w:u w:val="single"/>
         </w:rPr>
-        <w:t>Load Data Tab</w:t>
+        <w:t xml:space="preserve">Load Data </w:t>
+      </w:r>
+      <w:r>
+        <w:rPr>
+          <w:b/>
+          <w:sz w:val="28"/>
+          <w:u w:val="single"/>
+        </w:rPr>
+        <w:t>t</w:t>
+      </w:r>
+      <w:r>
+        <w:rPr>
+          <w:b/>
+          <w:sz w:val="28"/>
+          <w:u w:val="single"/>
+        </w:rPr>
+        <w:t>ab</w:t>
       </w:r>
       <w:r>
         <w:t>:</w:t>
+      </w:r>
+    </w:p>
+    <w:p>
+      <w:r>
+        <w:t>The Load Data tab is used to import new data or load previously imported data. A dataset consists of all</w:t>
+      </w:r>
+      <w:r>
+        <w:t xml:space="preserve"> recordings within the experiment.</w:t>
+      </w:r>
+      <w:r>
+        <w:t xml:space="preserve"> Default field values have been chosen to work with the provided sample data.</w:t>
+      </w:r>
+    </w:p>
+    <w:p/>
+    <w:p>
+      <w:pPr>
+        <w:rPr>
+          <w:i/>
+          <w:iCs/>
+        </w:rPr>
+      </w:pPr>
+      <w:r>
+        <w:rPr>
+          <w:i/>
+          <w:iCs/>
+        </w:rPr>
+        <w:t>Defining Parameters</w:t>
       </w:r>
     </w:p>
     <w:p>
@@ -119,7 +355,13 @@
         <w:t xml:space="preserve">: </w:t>
       </w:r>
       <w:r>
-        <w:t>Define the number of channels in the TDT recording: Default is 16</w:t>
+        <w:t xml:space="preserve">Define the number of </w:t>
+      </w:r>
+      <w:r>
+        <w:t xml:space="preserve">electrode </w:t>
+      </w:r>
+      <w:r>
+        <w:t>channels in the TDT recording: Default is 16</w:t>
       </w:r>
     </w:p>
     <w:p>
@@ -134,13 +376,37 @@
         <w:rPr>
           <w:b/>
         </w:rPr>
-        <w:t>Number of Stimulations</w:t>
+        <w:t>Number of Sweeps</w:t>
       </w:r>
       <w:r>
         <w:t xml:space="preserve">: </w:t>
       </w:r>
       <w:r>
-        <w:t>Define the number of electrical stimulation amplitudes used: Default is 10</w:t>
+        <w:t xml:space="preserve">Define the number of </w:t>
+      </w:r>
+      <w:r>
+        <w:t xml:space="preserve">sweeps (electrical stimulations) </w:t>
+      </w:r>
+      <w:r>
+        <w:t>per recording</w:t>
+      </w:r>
+      <w:r>
+        <w:t xml:space="preserve">. This should be the number of full sweeps based on the “Chopped Window Duration” parameter. Partial sweeps (e.g a Chopped Window Duration of 1 second with the recording ending 0.8 seconds after the final electrical stimulation) will result in an error. </w:t>
+      </w:r>
+      <w:r>
+        <w:t xml:space="preserve">Default </w:t>
+      </w:r>
+      <w:r>
+        <w:t xml:space="preserve">value </w:t>
+      </w:r>
+      <w:r>
+        <w:t xml:space="preserve">is </w:t>
+      </w:r>
+      <w:r>
+        <w:t>1</w:t>
+      </w:r>
+      <w:r>
+        <w:t>.</w:t>
       </w:r>
     </w:p>
     <w:p>
@@ -155,13 +421,19 @@
         <w:rPr>
           <w:b/>
         </w:rPr>
-        <w:t>Number of Sweeps</w:t>
-      </w:r>
-      <w:r>
-        <w:t xml:space="preserve">: </w:t>
-      </w:r>
-      <w:r>
-        <w:t>Define the number of per recording: Default is 9</w:t>
+        <w:t>Chopped Window Duration</w:t>
+      </w:r>
+      <w:r>
+        <w:rPr>
+          <w:b/>
+        </w:rPr>
+        <w:t xml:space="preserve"> [seconds]</w:t>
+      </w:r>
+      <w:r>
+        <w:t>: Define the window surrounding the electrical stimulation artifact. The window will be defined so that 5% of the window occurs before the artifact and 95% of the window occurs after the artifact. Default is 1 second</w:t>
+      </w:r>
+      <w:r>
+        <w:t>.</w:t>
       </w:r>
     </w:p>
     <w:p>
@@ -176,13 +448,34 @@
         <w:rPr>
           <w:b/>
         </w:rPr>
-        <w:t>Chopped Window Duration</w:t>
-      </w:r>
-      <w:r>
-        <w:t>: Define the window surrounding the electrical stimulation artifact. The window will be defined so that 5% of the window occurs before the artifact and 95% of the window occurs after the artifact. Default is 1 second</w:t>
-      </w:r>
-      <w:r>
-        <w:t>.</w:t>
+        <w:t>Electrode Spacing</w:t>
+      </w:r>
+      <w:r>
+        <w:rPr>
+          <w:b/>
+        </w:rPr>
+        <w:t xml:space="preserve"> [millimeters]</w:t>
+      </w:r>
+      <w:r>
+        <w:t xml:space="preserve">: Define the distance between each adjacent electrode channel in the multielectrode array. This assumes a </w:t>
+      </w:r>
+      <w:r>
+        <w:t>1</w:t>
+      </w:r>
+      <w:r>
+        <w:t>-</w:t>
+      </w:r>
+      <w:r>
+        <w:t>dimensional array with</w:t>
+      </w:r>
+      <w:r>
+        <w:t xml:space="preserve"> uniform spacing</w:t>
+      </w:r>
+      <w:r>
+        <w:t xml:space="preserve"> between electrodes</w:t>
+      </w:r>
+      <w:r>
+        <w:t>. Default is 0.1 mm</w:t>
       </w:r>
     </w:p>
     <w:p>
@@ -197,10 +490,104 @@
         <w:rPr>
           <w:b/>
         </w:rPr>
-        <w:t>Electrode Spacing</w:t>
-      </w:r>
-      <w:r>
-        <w:t>: Define the distance between each adjacent electrode channel in the multielectrode array. This assumes a single line of electrodes with uniform spacing. Default is 0.1 mm</w:t>
+        <w:t>Stim</w:t>
+      </w:r>
+      <w:r>
+        <w:rPr>
+          <w:b/>
+        </w:rPr>
+        <w:t>ulation</w:t>
+      </w:r>
+      <w:r>
+        <w:rPr>
+          <w:b/>
+        </w:rPr>
+        <w:t xml:space="preserve"> </w:t>
+      </w:r>
+      <w:r>
+        <w:rPr>
+          <w:b/>
+        </w:rPr>
+        <w:t>Intensities</w:t>
+      </w:r>
+      <w:r>
+        <w:t xml:space="preserve">: </w:t>
+      </w:r>
+      <w:r>
+        <w:t xml:space="preserve">The name of this field suggests that the values must be stimulation intensities, but in fact these can be used as </w:t>
+      </w:r>
+      <w:r>
+        <w:t xml:space="preserve">unique identifiers for each TDT tank within the experiment folder. Numerical values must be used and this should be a comma separated list. The number of unique identifier values should match the number </w:t>
+      </w:r>
+      <w:r>
+        <w:lastRenderedPageBreak/>
+        <w:t xml:space="preserve">of TDT tank folders within the experiment folder. The Synapse recording software automatically increments the values following the Tank base name. Tanks are identified by this pipeline and ordered based on their incremented value in the Tank name. Therefore, unique identifiers must be entered into the field to match with the ascending Tank incremental values (e.g. An experiment with Tank names “Rec3” and “Rec5” may have “10, 100” entered into the field to represent that Rec3 is associated with the value 10 and Rec5 is associated with the value 100). These values will be used as identifiers in subsequent plots and exported data, and shown as Stimulation Intensities. In the example data which the pipeline was built for, the experiment consists of recordings applying different electrical stimulation intensities, and so unique identifiers will appear as stimulation intensities in mA </w:t>
+      </w:r>
+      <w:r>
+        <w:t>in the exported data.</w:t>
+      </w:r>
+      <w:r>
+        <w:t xml:space="preserve"> </w:t>
+      </w:r>
+      <w:r>
+        <w:t xml:space="preserve">Default </w:t>
+      </w:r>
+      <w:r>
+        <w:t xml:space="preserve">entry is </w:t>
+      </w:r>
+      <w:r>
+        <w:t>“10,</w:t>
+      </w:r>
+      <w:r>
+        <w:t xml:space="preserve"> </w:t>
+      </w:r>
+      <w:r>
+        <w:t>20,</w:t>
+      </w:r>
+      <w:r>
+        <w:t xml:space="preserve"> </w:t>
+      </w:r>
+      <w:r>
+        <w:t>50,</w:t>
+      </w:r>
+      <w:r>
+        <w:t xml:space="preserve"> </w:t>
+      </w:r>
+      <w:r>
+        <w:t>100,</w:t>
+      </w:r>
+      <w:r>
+        <w:t xml:space="preserve"> </w:t>
+      </w:r>
+      <w:r>
+        <w:t>200,</w:t>
+      </w:r>
+      <w:r>
+        <w:t xml:space="preserve"> </w:t>
+      </w:r>
+      <w:r>
+        <w:t>300,</w:t>
+      </w:r>
+      <w:r>
+        <w:t xml:space="preserve"> </w:t>
+      </w:r>
+      <w:r>
+        <w:t>400,</w:t>
+      </w:r>
+      <w:r>
+        <w:t xml:space="preserve"> </w:t>
+      </w:r>
+      <w:r>
+        <w:t>500,</w:t>
+      </w:r>
+      <w:r>
+        <w:t xml:space="preserve"> </w:t>
+      </w:r>
+      <w:r>
+        <w:t>600”</w:t>
+      </w:r>
+      <w:r>
+        <w:t>.</w:t>
       </w:r>
     </w:p>
     <w:p>
@@ -215,37 +602,19 @@
         <w:rPr>
           <w:b/>
         </w:rPr>
-        <w:t>Stim Values</w:t>
-      </w:r>
-      <w:r>
-        <w:t xml:space="preserve">: </w:t>
-      </w:r>
-      <w:r>
-        <w:t>Define the electrical stimulation amplitudes</w:t>
-      </w:r>
-      <w:r>
-        <w:t xml:space="preserve">. </w:t>
-      </w:r>
-      <w:r>
-        <w:t>This should be a comma separated list</w:t>
-      </w:r>
-      <w:r>
-        <w:t>. The n</w:t>
-      </w:r>
-      <w:r>
-        <w:t xml:space="preserve">umber of stimulation amplitudes should match the </w:t>
-      </w:r>
-      <w:r>
-        <w:t xml:space="preserve">value defined in the </w:t>
-      </w:r>
-      <w:r>
-        <w:t>Number of Stimulations field</w:t>
-      </w:r>
-      <w:r>
-        <w:t xml:space="preserve">. </w:t>
-      </w:r>
-      <w:r>
-        <w:t>Default is “10,20,50,100,200,300,400,500,600”</w:t>
+        <w:t>Base Naming Scheme</w:t>
+      </w:r>
+      <w:r>
+        <w:t>:</w:t>
+      </w:r>
+      <w:r>
+        <w:t xml:space="preserve"> </w:t>
+      </w:r>
+      <w:r>
+        <w:t>Provide the base name for each TDT Tank folder. The pipeline will search the experiment folder for matching Tank names.</w:t>
+      </w:r>
+      <w:r>
+        <w:t xml:space="preserve"> Tanks will be imported in ascending numerical order using the incremented value following the Base Name.</w:t>
       </w:r>
     </w:p>
     <w:p>
@@ -265,6 +634,9 @@
       <w:r>
         <w:t>: Select the Detect Outliers box to automatically detect sweeps with artifacts and broken channels</w:t>
       </w:r>
+      <w:r>
+        <w:t>. If sensed, .csv files will be generated that output which sweeps are outliers (based on the stimulation identifier and channel) and output which channel is being excluded and interpolated for CSD calculations.</w:t>
+      </w:r>
     </w:p>
     <w:p>
       <w:pPr>
@@ -275,15 +647,560 @@
         </w:numPr>
       </w:pPr>
       <w:r>
-        <w:t>Outlier sweeps: This is detected by two methods. First, the average of all sweeps is calculated, and the sum of differences between each individual sweep and the mean is calculated. This distribution of the sum of difference from the mean is assessed for outliers based on sweeps that are more than 7 standard deviations. Second, each sweep is assessed for a progressively changing baseline offset by fitting a best fit line to the data prior to the stimulation artifact and at the last 5% of the sweep. The distribution of slopes for all sweeps is assessed for outliers based on a slope more than 7 standard deviations away from the average slope. This is performed for all channels and all stimulations.</w:t>
-      </w:r>
-    </w:p>
-    <w:p>
-      <w:r>
+        <w:t>Artifact detection:</w:t>
+      </w:r>
+      <w:r>
+        <w:t xml:space="preserve"> </w:t>
+      </w:r>
+      <w:r>
+        <w:t>Two methods are used: 1) S</w:t>
+      </w:r>
+      <w:r>
+        <w:t xml:space="preserve">weeps </w:t>
+      </w:r>
+      <w:r>
+        <w:t xml:space="preserve">within a recording are mean centered, and then the total absolute signal is summed for each sweep. Outlier detection is performed to determine if </w:t>
+      </w:r>
+      <w:r>
+        <w:t>any sweep</w:t>
+      </w:r>
+      <w:r>
+        <w:t xml:space="preserve"> deviate</w:t>
+      </w:r>
+      <w:r>
+        <w:t>s</w:t>
+      </w:r>
+      <w:r>
+        <w:t xml:space="preserve"> from </w:t>
+      </w:r>
+      <w:r>
+        <w:t>the distribution of sweeps based</w:t>
+      </w:r>
+      <w:r>
+        <w:t xml:space="preserve"> on a threshold of 7 standard deviations away from the mean total signal</w:t>
+      </w:r>
+      <w:r>
+        <w:t xml:space="preserve"> (</w:t>
+      </w:r>
+      <w:r>
+        <w:rPr>
+          <w:b/>
+          <w:bCs/>
+        </w:rPr>
+        <w:t>Fig. 2</w:t>
+      </w:r>
+      <w:r>
+        <w:rPr>
+          <w:b/>
+          <w:bCs/>
+        </w:rPr>
+        <w:t>A</w:t>
+      </w:r>
+      <w:r>
+        <w:t>)</w:t>
+      </w:r>
+      <w:r>
+        <w:t>.</w:t>
+      </w:r>
+      <w:r>
+        <w:t xml:space="preserve"> 2) E</w:t>
+      </w:r>
+      <w:r>
+        <w:t xml:space="preserve">ach sweep is assessed for a progressively changing baseline offset by fitting a line </w:t>
+      </w:r>
+      <w:r>
+        <w:t>between the pre stimulation sweep region (first 5% of sweep samples) and the end of the sweep (</w:t>
+      </w:r>
+      <w:r>
+        <w:t xml:space="preserve">last 5% of </w:t>
+      </w:r>
+      <w:r>
+        <w:t>sweep samples)</w:t>
+      </w:r>
+      <w:r>
+        <w:t>. The distribution of slopes for all sweeps is assessed for outliers based on a slope more than 7 standard deviations away from the average slope</w:t>
+      </w:r>
+      <w:r>
+        <w:t xml:space="preserve"> for all sweeps</w:t>
+      </w:r>
+      <w:r>
+        <w:t xml:space="preserve"> (</w:t>
+      </w:r>
+      <w:r>
+        <w:rPr>
+          <w:b/>
+          <w:bCs/>
+        </w:rPr>
+        <w:t>Fig. 2</w:t>
+      </w:r>
+      <w:r>
+        <w:rPr>
+          <w:b/>
+          <w:bCs/>
+        </w:rPr>
+        <w:t>B</w:t>
+      </w:r>
+      <w:r>
+        <w:t>)</w:t>
+      </w:r>
+      <w:r>
+        <w:t>.</w:t>
+      </w:r>
+      <w:r>
+        <w:t xml:space="preserve"> </w:t>
+      </w:r>
+      <w:r>
+        <w:t>Both metrics are</w:t>
+      </w:r>
+      <w:r>
+        <w:t xml:space="preserve"> performed for all channels </w:t>
+      </w:r>
+      <w:r>
+        <w:t xml:space="preserve">in each </w:t>
+      </w:r>
+      <w:r>
+        <w:t>recording</w:t>
+      </w:r>
+      <w:r>
+        <w:t>.</w:t>
+      </w:r>
+      <w:r>
+        <w:t xml:space="preserve"> Some sweeps are identified as both slope and difference outliers (</w:t>
+      </w:r>
+      <w:r>
+        <w:rPr>
+          <w:b/>
+          <w:bCs/>
+        </w:rPr>
+        <w:t>Fig. 2</w:t>
+      </w:r>
+      <w:r>
+        <w:rPr>
+          <w:b/>
+          <w:bCs/>
+        </w:rPr>
+        <w:t>C</w:t>
+      </w:r>
+      <w:r>
+        <w:t>)</w:t>
+      </w:r>
+    </w:p>
+    <w:p>
+      <w:pPr>
+        <w:pStyle w:val="ListParagraph"/>
+        <w:numPr>
+          <w:ilvl w:val="1"/>
+          <w:numId w:val="1"/>
+        </w:numPr>
+      </w:pPr>
+      <w:r>
+        <w:t>Broken channels: These are detected using the total variation of each channel. The standard deviation of signal in each sweep is calculated, and then summed across all sweeps to get the total deviation within a recording, analyzing each channel separately. The total deviation is then averaged over all recordings in an experiment. This average total deviation is then compared across channels to detect outlier/broken channels</w:t>
+      </w:r>
+      <w:r>
+        <w:t xml:space="preserve"> (</w:t>
+      </w:r>
+      <w:r>
+        <w:rPr>
+          <w:b/>
+          <w:bCs/>
+        </w:rPr>
+        <w:t>Fig. 3</w:t>
+      </w:r>
+      <w:r>
+        <w:t>)</w:t>
+      </w:r>
+      <w:r>
+        <w:t>. Broken channels will be excluded from CSD calculation, and missing channels will have their LFPs interpolated to calculate the CSD.</w:t>
+      </w:r>
+    </w:p>
+    <w:p>
+      <w:r>
+        <w:rPr>
+          <w:noProof/>
+        </w:rPr>
         <w:lastRenderedPageBreak/>
-        <w:t>Broken channels are detected using the total variation of each channel. The standard deviation across all sweeps is calculated for each time point in the sweep. This standard deviation is then summed over the entire sweep time. This is performed for each channel at each stimulation strength. The total deviation across sweeps is then averaged over all stimulations for each channel. This average total deviation of sweeps is then plotted for each channel, and outlier/broken channels are detected by a threshold value. The default threshold is 1.</w:t>
-      </w:r>
-    </w:p>
+        <w:t xml:space="preserve"> </w:t>
+      </w:r>
+      <w:r>
+        <w:rPr>
+          <w:noProof/>
+        </w:rPr>
+        <w:drawing>
+          <wp:inline distT="0" distB="0" distL="0" distR="0" wp14:anchorId="598F0CE6" wp14:editId="78B1D27B">
+            <wp:extent cx="5943600" cy="1856740"/>
+            <wp:effectExtent l="0" t="0" r="0" b="0"/>
+            <wp:docPr id="20" name="Picture 20"/>
+            <wp:cNvGraphicFramePr>
+              <a:graphicFrameLocks xmlns:a="http://schemas.openxmlformats.org/drawingml/2006/main" noChangeAspect="1"/>
+            </wp:cNvGraphicFramePr>
+            <a:graphic xmlns:a="http://schemas.openxmlformats.org/drawingml/2006/main">
+              <a:graphicData uri="http://schemas.openxmlformats.org/drawingml/2006/picture">
+                <pic:pic xmlns:pic="http://schemas.openxmlformats.org/drawingml/2006/picture">
+                  <pic:nvPicPr>
+                    <pic:cNvPr id="20" name="Picture 20"/>
+                    <pic:cNvPicPr/>
+                  </pic:nvPicPr>
+                  <pic:blipFill>
+                    <a:blip r:embed="rId6" cstate="print">
+                      <a:extLst>
+                        <a:ext uri="{28A0092B-C50C-407E-A947-70E740481C1C}">
+                          <a14:useLocalDpi xmlns:a14="http://schemas.microsoft.com/office/drawing/2010/main" val="0"/>
+                        </a:ext>
+                      </a:extLst>
+                    </a:blip>
+                    <a:stretch>
+                      <a:fillRect/>
+                    </a:stretch>
+                  </pic:blipFill>
+                  <pic:spPr>
+                    <a:xfrm>
+                      <a:off x="0" y="0"/>
+                      <a:ext cx="5943600" cy="1856740"/>
+                    </a:xfrm>
+                    <a:prstGeom prst="rect">
+                      <a:avLst/>
+                    </a:prstGeom>
+                  </pic:spPr>
+                </pic:pic>
+              </a:graphicData>
+            </a:graphic>
+          </wp:inline>
+        </w:drawing>
+      </w:r>
+    </w:p>
+    <w:p>
+      <w:pPr>
+        <w:jc w:val="both"/>
+        <w:rPr>
+          <w:sz w:val="20"/>
+          <w:szCs w:val="20"/>
+        </w:rPr>
+      </w:pPr>
+      <w:r>
+        <w:rPr>
+          <w:b/>
+          <w:bCs/>
+          <w:sz w:val="20"/>
+          <w:szCs w:val="20"/>
+        </w:rPr>
+        <w:t xml:space="preserve">Figure </w:t>
+      </w:r>
+      <w:r>
+        <w:rPr>
+          <w:b/>
+          <w:bCs/>
+          <w:sz w:val="20"/>
+          <w:szCs w:val="20"/>
+        </w:rPr>
+        <w:t>2</w:t>
+      </w:r>
+      <w:r>
+        <w:rPr>
+          <w:b/>
+          <w:bCs/>
+          <w:sz w:val="20"/>
+          <w:szCs w:val="20"/>
+        </w:rPr>
+        <w:t>.</w:t>
+      </w:r>
+      <w:r>
+        <w:rPr>
+          <w:b/>
+          <w:bCs/>
+          <w:sz w:val="20"/>
+          <w:szCs w:val="20"/>
+        </w:rPr>
+        <w:t xml:space="preserve"> Example detected outlier sweeps</w:t>
+      </w:r>
+      <w:r>
+        <w:rPr>
+          <w:sz w:val="20"/>
+          <w:szCs w:val="20"/>
+        </w:rPr>
+        <w:t xml:space="preserve">. </w:t>
+      </w:r>
+      <w:r>
+        <w:rPr>
+          <w:b/>
+          <w:bCs/>
+          <w:sz w:val="20"/>
+          <w:szCs w:val="20"/>
+        </w:rPr>
+        <w:t>A</w:t>
+      </w:r>
+      <w:r>
+        <w:rPr>
+          <w:b/>
+          <w:bCs/>
+          <w:sz w:val="20"/>
+          <w:szCs w:val="20"/>
+        </w:rPr>
+        <w:t>)</w:t>
+      </w:r>
+      <w:r>
+        <w:rPr>
+          <w:sz w:val="20"/>
+          <w:szCs w:val="20"/>
+        </w:rPr>
+        <w:t xml:space="preserve"> A</w:t>
+      </w:r>
+      <w:r>
+        <w:rPr>
+          <w:sz w:val="20"/>
+          <w:szCs w:val="20"/>
+        </w:rPr>
+        <w:t>n outlier</w:t>
+      </w:r>
+      <w:r>
+        <w:rPr>
+          <w:sz w:val="20"/>
+          <w:szCs w:val="20"/>
+        </w:rPr>
+        <w:t xml:space="preserve"> sweep </w:t>
+      </w:r>
+      <w:r>
+        <w:rPr>
+          <w:sz w:val="20"/>
+          <w:szCs w:val="20"/>
+        </w:rPr>
+        <w:t xml:space="preserve">detected based on total deviation from the average signal of the sweep. Top panel shows the outlier sweep (orange) with artifacts (arrows) overlaid on the average of the remaining sweeps (blue).  The bottom panel shows all of the kept sweeps that we not identified as outliers. </w:t>
+      </w:r>
+      <w:r>
+        <w:rPr>
+          <w:b/>
+          <w:bCs/>
+          <w:sz w:val="20"/>
+          <w:szCs w:val="20"/>
+        </w:rPr>
+        <w:t>B</w:t>
+      </w:r>
+      <w:r>
+        <w:rPr>
+          <w:b/>
+          <w:bCs/>
+          <w:sz w:val="20"/>
+          <w:szCs w:val="20"/>
+        </w:rPr>
+        <w:t>)</w:t>
+      </w:r>
+      <w:r>
+        <w:rPr>
+          <w:sz w:val="20"/>
+          <w:szCs w:val="20"/>
+        </w:rPr>
+        <w:t xml:space="preserve"> Two outlier sweeps are detected based on the slope of the data between the start and end of the sweeps. Top panel shows the outlier sweeps (orange and yellow) overlaid on the average of the remaining sweeps (blue). Note that the end of the sweep never returns to baseline (arrow).  The bottom panel shows all of the kept sweeps that we not identified as outliers. </w:t>
+      </w:r>
+      <w:r>
+        <w:rPr>
+          <w:b/>
+          <w:bCs/>
+          <w:sz w:val="20"/>
+          <w:szCs w:val="20"/>
+        </w:rPr>
+        <w:t>C</w:t>
+      </w:r>
+      <w:r>
+        <w:rPr>
+          <w:b/>
+          <w:bCs/>
+          <w:sz w:val="20"/>
+          <w:szCs w:val="20"/>
+        </w:rPr>
+        <w:t>)</w:t>
+      </w:r>
+      <w:r>
+        <w:rPr>
+          <w:sz w:val="20"/>
+          <w:szCs w:val="20"/>
+        </w:rPr>
+        <w:t xml:space="preserve"> Two outlier sweeps are detected</w:t>
+      </w:r>
+      <w:r>
+        <w:rPr>
+          <w:sz w:val="20"/>
+          <w:szCs w:val="20"/>
+        </w:rPr>
+        <w:t xml:space="preserve">, one based on the total signal (yellow), and one based on the total signal and the </w:t>
+      </w:r>
+      <w:r>
+        <w:rPr>
+          <w:sz w:val="20"/>
+          <w:szCs w:val="20"/>
+        </w:rPr>
+        <w:t xml:space="preserve">slope </w:t>
+      </w:r>
+      <w:r>
+        <w:rPr>
+          <w:sz w:val="20"/>
+          <w:szCs w:val="20"/>
+        </w:rPr>
+        <w:t>(orange)</w:t>
+      </w:r>
+      <w:r>
+        <w:rPr>
+          <w:sz w:val="20"/>
+          <w:szCs w:val="20"/>
+        </w:rPr>
+        <w:t>. Top panel shows the outlier sweeps (orange and yellow) overlaid on the average of the remaining sweeps (blue). The bottom panel shows all of the kept sweeps that we not identified as outliers.</w:t>
+      </w:r>
+      <w:r>
+        <w:rPr>
+          <w:sz w:val="20"/>
+          <w:szCs w:val="20"/>
+        </w:rPr>
+        <w:t xml:space="preserve"> </w:t>
+      </w:r>
+      <w:r>
+        <w:rPr>
+          <w:sz w:val="20"/>
+          <w:szCs w:val="20"/>
+        </w:rPr>
+        <w:t>In the top pane</w:t>
+      </w:r>
+      <w:r>
+        <w:rPr>
+          <w:sz w:val="20"/>
+          <w:szCs w:val="20"/>
+        </w:rPr>
+        <w:t>ls</w:t>
+      </w:r>
+      <w:r>
+        <w:rPr>
+          <w:sz w:val="20"/>
+          <w:szCs w:val="20"/>
+        </w:rPr>
+        <w:t xml:space="preserve">, blue is always the average of the kept sweeps whereas other colors correspond to the identified outlier sweep listed in the </w:t>
+      </w:r>
+      <w:r>
+        <w:rPr>
+          <w:sz w:val="20"/>
+          <w:szCs w:val="20"/>
+        </w:rPr>
+        <w:t>plot title</w:t>
+      </w:r>
+      <w:r>
+        <w:rPr>
+          <w:sz w:val="20"/>
+          <w:szCs w:val="20"/>
+        </w:rPr>
+        <w:t>. Information about the stimulation number (unique value given to each recording), the channel, and which sweeps were identified as outliers are shown in the plot title.</w:t>
+      </w:r>
+    </w:p>
+    <w:p/>
+    <w:p/>
+    <w:p/>
+    <w:p>
+      <w:pPr>
+        <w:jc w:val="center"/>
+      </w:pPr>
+      <w:r>
+        <w:rPr>
+          <w:noProof/>
+        </w:rPr>
+        <w:drawing>
+          <wp:inline distT="0" distB="0" distL="0" distR="0" wp14:anchorId="7E749C05" wp14:editId="32D8F557">
+            <wp:extent cx="3589020" cy="2841344"/>
+            <wp:effectExtent l="0" t="0" r="0" b="0"/>
+            <wp:docPr id="4" name="Picture 4"/>
+            <wp:cNvGraphicFramePr>
+              <a:graphicFrameLocks xmlns:a="http://schemas.openxmlformats.org/drawingml/2006/main" noChangeAspect="1"/>
+            </wp:cNvGraphicFramePr>
+            <a:graphic xmlns:a="http://schemas.openxmlformats.org/drawingml/2006/main">
+              <a:graphicData uri="http://schemas.openxmlformats.org/drawingml/2006/picture">
+                <pic:pic xmlns:pic="http://schemas.openxmlformats.org/drawingml/2006/picture">
+                  <pic:nvPicPr>
+                    <pic:cNvPr id="1" name=""/>
+                    <pic:cNvPicPr/>
+                  </pic:nvPicPr>
+                  <pic:blipFill rotWithShape="1">
+                    <a:blip r:embed="rId7">
+                      <a:extLst>
+                        <a:ext uri="{28A0092B-C50C-407E-A947-70E740481C1C}">
+                          <a14:useLocalDpi xmlns:a14="http://schemas.microsoft.com/office/drawing/2010/main" val="0"/>
+                        </a:ext>
+                      </a:extLst>
+                    </a:blip>
+                    <a:srcRect l="3698" t="15451" r="5980" b="1077"/>
+                    <a:stretch/>
+                  </pic:blipFill>
+                  <pic:spPr bwMode="auto">
+                    <a:xfrm>
+                      <a:off x="0" y="0"/>
+                      <a:ext cx="3594677" cy="2845823"/>
+                    </a:xfrm>
+                    <a:prstGeom prst="rect">
+                      <a:avLst/>
+                    </a:prstGeom>
+                    <a:ln>
+                      <a:noFill/>
+                    </a:ln>
+                    <a:extLst>
+                      <a:ext uri="{53640926-AAD7-44D8-BBD7-CCE9431645EC}">
+                        <a14:shadowObscured xmlns:a14="http://schemas.microsoft.com/office/drawing/2010/main"/>
+                      </a:ext>
+                    </a:extLst>
+                  </pic:spPr>
+                </pic:pic>
+              </a:graphicData>
+            </a:graphic>
+          </wp:inline>
+        </w:drawing>
+      </w:r>
+    </w:p>
+    <w:p>
+      <w:pPr>
+        <w:rPr>
+          <w:sz w:val="20"/>
+          <w:szCs w:val="20"/>
+        </w:rPr>
+      </w:pPr>
+      <w:r>
+        <w:rPr>
+          <w:b/>
+          <w:bCs/>
+          <w:sz w:val="20"/>
+          <w:szCs w:val="20"/>
+        </w:rPr>
+        <w:t xml:space="preserve">Figure </w:t>
+      </w:r>
+      <w:r>
+        <w:rPr>
+          <w:b/>
+          <w:bCs/>
+          <w:sz w:val="20"/>
+          <w:szCs w:val="20"/>
+        </w:rPr>
+        <w:t>3</w:t>
+      </w:r>
+      <w:r>
+        <w:rPr>
+          <w:b/>
+          <w:bCs/>
+          <w:sz w:val="20"/>
+          <w:szCs w:val="20"/>
+        </w:rPr>
+        <w:t>. Detected broken channel.</w:t>
+      </w:r>
+      <w:r>
+        <w:rPr>
+          <w:sz w:val="20"/>
+          <w:szCs w:val="20"/>
+        </w:rPr>
+        <w:t xml:space="preserve"> The total standard deviation across all sweeps within all recordings is plotted as function of channel for one data stream. Broken channels are identified as having </w:t>
+      </w:r>
+      <w:r>
+        <w:rPr>
+          <w:sz w:val="20"/>
+          <w:szCs w:val="20"/>
+        </w:rPr>
+        <w:t>much more variability than all other channels (red asterisk).</w:t>
+      </w:r>
+      <w:r>
+        <w:br w:type="textWrapping" w:clear="all"/>
+      </w:r>
+    </w:p>
+    <w:p/>
+    <w:p/>
     <w:p>
       <w:pPr>
         <w:pStyle w:val="ListParagraph"/>
@@ -301,6 +1218,9 @@
       <w:r>
         <w:t>: Check the box to filter the data when it is imported. Fields to define the filter cutoffs will appear.</w:t>
       </w:r>
+      <w:r>
+        <w:t xml:space="preserve"> If checked and data is filtered during import, checkboxes will appear later in the pipeline to allow visualization or analysis of filtered data.</w:t>
+      </w:r>
     </w:p>
     <w:p>
       <w:pPr>
@@ -362,27 +1282,10 @@
         <w:rPr>
           <w:b/>
         </w:rPr>
-        <w:t>Known “Bad” Channels</w:t>
-      </w:r>
-      <w:proofErr w:type="gramStart"/>
-      <w:r>
-        <w:rPr>
-          <w:b/>
-        </w:rPr>
-        <w:t xml:space="preserve">? </w:t>
-      </w:r>
-      <w:proofErr w:type="gramEnd"/>
-      <w:r>
-        <w:rPr>
-          <w:b/>
-        </w:rPr>
-        <w:t>Checkbox</w:t>
-      </w:r>
-      <w:r>
-        <w:t xml:space="preserve">: Select this box to </w:t>
-      </w:r>
-      <w:r>
-        <w:t>manually define channels that are known to be broken/bad or need to be removed. Removed channels will be excluded for analysis and the data will instead be interpolated in an attempt to recover the information in the excluded channel.</w:t>
+        <w:t>Known “Bad” Channels? Checkbox</w:t>
+      </w:r>
+      <w:r>
+        <w:t>: Select this box to manually define channels that are known to be broken/bad or need to be removed. Removed channels will be excluded for analysis and the data will instead be interpolated in an attempt to recover the information in the excluded channel.</w:t>
       </w:r>
     </w:p>
     <w:p>
@@ -397,16 +1300,33 @@
         <w:rPr>
           <w:b/>
         </w:rPr>
-        <w:t xml:space="preserve"> </w:t>
-      </w:r>
-      <w:r>
-        <w:rPr>
-          <w:b/>
-        </w:rPr>
-        <w:t>Bad Channels field</w:t>
+        <w:t xml:space="preserve"> Bad Channels field</w:t>
       </w:r>
       <w:r>
         <w:t>: Enter a comma separated list of the channels to be excluded, no spaces between adjacent entries.</w:t>
+      </w:r>
+    </w:p>
+    <w:p>
+      <w:pPr>
+        <w:rPr>
+          <w:i/>
+          <w:iCs/>
+        </w:rPr>
+      </w:pPr>
+    </w:p>
+    <w:p>
+      <w:pPr>
+        <w:rPr>
+          <w:i/>
+          <w:iCs/>
+        </w:rPr>
+      </w:pPr>
+      <w:r>
+        <w:rPr>
+          <w:i/>
+          <w:iCs/>
+        </w:rPr>
+        <w:t>Importing Data</w:t>
       </w:r>
     </w:p>
     <w:p>
@@ -421,58 +1341,103 @@
         <w:rPr>
           <w:b/>
         </w:rPr>
-        <w:t xml:space="preserve">Select Data </w:t>
-      </w:r>
-      <w:proofErr w:type="gramStart"/>
-      <w:r>
-        <w:rPr>
-          <w:b/>
-        </w:rPr>
-        <w:t>To</w:t>
-      </w:r>
-      <w:proofErr w:type="gramEnd"/>
-      <w:r>
-        <w:rPr>
-          <w:b/>
-        </w:rPr>
-        <w:t xml:space="preserve"> Import</w:t>
+        <w:t xml:space="preserve">Select </w:t>
+      </w:r>
+      <w:r>
+        <w:rPr>
+          <w:b/>
+        </w:rPr>
+        <w:t>Experiment</w:t>
+      </w:r>
+      <w:r>
+        <w:rPr>
+          <w:b/>
+        </w:rPr>
+        <w:t xml:space="preserve"> To Import</w:t>
+      </w:r>
+      <w:r>
+        <w:rPr>
+          <w:b/>
+        </w:rPr>
+        <w:t xml:space="preserve"> button</w:t>
+      </w:r>
+      <w:r>
+        <w:t>: Use this button to select the TDT data to import. A dialog box will appear. Use this box to select the</w:t>
+      </w:r>
+      <w:r>
+        <w:t xml:space="preserve"> experiment</w:t>
+      </w:r>
+      <w:r>
+        <w:t xml:space="preserve"> folder </w:t>
+      </w:r>
+      <w:r>
+        <w:t>containing TDT recording Tanks. Tanks should follow a naming scheme with a base name followed by a number that the Synapse software automatically increments</w:t>
+      </w:r>
+      <w:r>
+        <w:t>.</w:t>
+      </w:r>
+      <w:r>
+        <w:t xml:space="preserve"> Once selected, the </w:t>
+      </w:r>
+      <w:r>
+        <w:t xml:space="preserve">first </w:t>
+      </w:r>
+      <w:r>
+        <w:t xml:space="preserve">TDT </w:t>
+      </w:r>
+      <w:r>
+        <w:t>Tank</w:t>
+      </w:r>
+      <w:r>
+        <w:t xml:space="preserve"> will be scanned to determine the data streams present. These data streams will appear in the list below the “Select </w:t>
+      </w:r>
+      <w:r>
+        <w:t>Experiment</w:t>
+      </w:r>
+      <w:r>
+        <w:t xml:space="preserve"> To Import” button.  </w:t>
+      </w:r>
+      <w:r>
+        <w:rPr>
+          <w:b/>
+        </w:rPr>
+        <w:t>Note</w:t>
       </w:r>
       <w:r>
         <w:t>:</w:t>
       </w:r>
       <w:r>
-        <w:t xml:space="preserve"> Use this button to select the TDT data to import. A dialog box will appear</w:t>
-      </w:r>
-      <w:proofErr w:type="gramStart"/>
-      <w:r>
-        <w:t xml:space="preserve">. </w:t>
-      </w:r>
-      <w:proofErr w:type="gramEnd"/>
-      <w:r>
-        <w:t>Use this box to select the folder with the data containing the first stimulation, typically named “Block-1”.</w:t>
-      </w:r>
-      <w:r>
-        <w:t xml:space="preserve"> Once selected, the TDT data will be scanned to determine the data streams present in the acquired data. These data streams will appear in the list below the “Select Data </w:t>
-      </w:r>
-      <w:proofErr w:type="gramStart"/>
-      <w:r>
-        <w:t>To</w:t>
-      </w:r>
-      <w:proofErr w:type="gramEnd"/>
-      <w:r>
-        <w:t xml:space="preserve"> Import” button.  </w:t>
-      </w:r>
-      <w:r>
-        <w:rPr>
-          <w:b/>
-        </w:rPr>
-        <w:t>Note</w:t>
-      </w:r>
-      <w:r>
-        <w:t>:</w:t>
-      </w:r>
-      <w:r>
-        <w:t xml:space="preserve"> Import assumes that the Block folders are named in sequential order where each subsequent folder contains the data from the next stimulation amplitude in the comma separated string entered into the “Stim Values” box. Import also assumes that the value entered in the “Number of Stimulations” box represents the number of these folders</w:t>
+        <w:t xml:space="preserve"> Import assumes that the </w:t>
+      </w:r>
+      <w:r>
+        <w:t>Tank</w:t>
+      </w:r>
+      <w:r>
+        <w:t xml:space="preserve"> folders are named in </w:t>
+      </w:r>
+      <w:r>
+        <w:t>ascending</w:t>
+      </w:r>
+      <w:r>
+        <w:t xml:space="preserve"> order where each subsequent folder contains the data from the next </w:t>
+      </w:r>
+      <w:r>
+        <w:t>unique identifier</w:t>
+      </w:r>
+      <w:r>
+        <w:t xml:space="preserve"> in the comma separated string entered into the “Stim</w:t>
+      </w:r>
+      <w:r>
+        <w:t>ulation</w:t>
+      </w:r>
+      <w:r>
+        <w:t xml:space="preserve"> </w:t>
+      </w:r>
+      <w:r>
+        <w:t>Intensities</w:t>
+      </w:r>
+      <w:r>
+        <w:t>” box</w:t>
       </w:r>
       <w:r>
         <w:t>.</w:t>
@@ -499,9 +1464,115 @@
         <w:t xml:space="preserve">Once complete, the data streams in the acquired data will appear as check boxes. </w:t>
       </w:r>
       <w:r>
-        <w:t>Select the check boxes that you wish to import.</w:t>
-      </w:r>
-    </w:p>
+        <w:t>Select the check boxes that you wish to import</w:t>
+      </w:r>
+      <w:r>
+        <w:t xml:space="preserve"> (</w:t>
+      </w:r>
+      <w:r>
+        <w:rPr>
+          <w:b/>
+          <w:bCs/>
+        </w:rPr>
+        <w:t>Fig. 4</w:t>
+      </w:r>
+      <w:r>
+        <w:t>)</w:t>
+      </w:r>
+      <w:r>
+        <w:t>.</w:t>
+      </w:r>
+    </w:p>
+    <w:p/>
+    <w:p>
+      <w:pPr>
+        <w:jc w:val="center"/>
+      </w:pPr>
+      <w:r>
+        <w:rPr>
+          <w:noProof/>
+        </w:rPr>
+        <w:drawing>
+          <wp:inline distT="0" distB="0" distL="0" distR="0" wp14:anchorId="352227D2" wp14:editId="5DA2ED24">
+            <wp:extent cx="4123765" cy="2882230"/>
+            <wp:effectExtent l="0" t="0" r="0" b="0"/>
+            <wp:docPr id="14" name="Picture 14"/>
+            <wp:cNvGraphicFramePr>
+              <a:graphicFrameLocks xmlns:a="http://schemas.openxmlformats.org/drawingml/2006/main" noChangeAspect="1"/>
+            </wp:cNvGraphicFramePr>
+            <a:graphic xmlns:a="http://schemas.openxmlformats.org/drawingml/2006/main">
+              <a:graphicData uri="http://schemas.openxmlformats.org/drawingml/2006/picture">
+                <pic:pic xmlns:pic="http://schemas.openxmlformats.org/drawingml/2006/picture">
+                  <pic:nvPicPr>
+                    <pic:cNvPr id="1" name=""/>
+                    <pic:cNvPicPr/>
+                  </pic:nvPicPr>
+                  <pic:blipFill>
+                    <a:blip r:embed="rId8"/>
+                    <a:stretch>
+                      <a:fillRect/>
+                    </a:stretch>
+                  </pic:blipFill>
+                  <pic:spPr>
+                    <a:xfrm>
+                      <a:off x="0" y="0"/>
+                      <a:ext cx="4134117" cy="2889466"/>
+                    </a:xfrm>
+                    <a:prstGeom prst="rect">
+                      <a:avLst/>
+                    </a:prstGeom>
+                  </pic:spPr>
+                </pic:pic>
+              </a:graphicData>
+            </a:graphic>
+          </wp:inline>
+        </w:drawing>
+      </w:r>
+    </w:p>
+    <w:p>
+      <w:pPr>
+        <w:jc w:val="both"/>
+        <w:rPr>
+          <w:sz w:val="20"/>
+          <w:szCs w:val="20"/>
+        </w:rPr>
+      </w:pPr>
+      <w:r>
+        <w:rPr>
+          <w:b/>
+          <w:bCs/>
+          <w:sz w:val="20"/>
+          <w:szCs w:val="20"/>
+        </w:rPr>
+        <w:t xml:space="preserve">Figure </w:t>
+      </w:r>
+      <w:r>
+        <w:rPr>
+          <w:b/>
+          <w:bCs/>
+          <w:sz w:val="20"/>
+          <w:szCs w:val="20"/>
+        </w:rPr>
+        <w:t>4</w:t>
+      </w:r>
+      <w:r>
+        <w:rPr>
+          <w:b/>
+          <w:bCs/>
+          <w:sz w:val="20"/>
+          <w:szCs w:val="20"/>
+        </w:rPr>
+        <w:t>. View of the GUI once an experiment folder has been chosen.</w:t>
+      </w:r>
+      <w:r>
+        <w:rPr>
+          <w:sz w:val="20"/>
+          <w:szCs w:val="20"/>
+        </w:rPr>
+        <w:t xml:space="preserve"> Check boxes with streams of data identified in the first recording, numerically in the TDT tank name, will appear. Selected streams will be imported when “Import Data” is clicked.</w:t>
+      </w:r>
+    </w:p>
+    <w:p/>
     <w:p>
       <w:pPr>
         <w:pStyle w:val="ListParagraph"/>
@@ -533,15 +1604,50 @@
         <w:t>Location</w:t>
       </w:r>
       <w:r>
-        <w:t>: By default, a folder named “</w:t>
-      </w:r>
-      <w:proofErr w:type="spellStart"/>
-      <w:r>
-        <w:t>AnalysisGUIResults</w:t>
-      </w:r>
-      <w:proofErr w:type="spellEnd"/>
-      <w:r>
-        <w:t>” is created in the TDT Tank storing the raw data. Selecting this button will allow the user to manually define where this folder is created.</w:t>
+        <w:rPr>
+          <w:b/>
+        </w:rPr>
+        <w:t xml:space="preserve"> button</w:t>
+      </w:r>
+      <w:r>
+        <w:t xml:space="preserve">: By default, a folder named “AnalysisGUIResults” is created in the </w:t>
+      </w:r>
+      <w:r>
+        <w:t>experiment folder.</w:t>
+      </w:r>
+      <w:r>
+        <w:t xml:space="preserve"> Selecting this button will allow the user to manually define where this folder is created.</w:t>
+      </w:r>
+    </w:p>
+    <w:p>
+      <w:pPr>
+        <w:pStyle w:val="ListParagraph"/>
+        <w:numPr>
+          <w:ilvl w:val="0"/>
+          <w:numId w:val="7"/>
+        </w:numPr>
+        <w:ind w:left="360"/>
+      </w:pPr>
+      <w:r>
+        <w:t xml:space="preserve">(Optional) </w:t>
+      </w:r>
+      <w:r>
+        <w:rPr>
+          <w:b/>
+        </w:rPr>
+        <w:t xml:space="preserve">Set Path Where Folders Open button: </w:t>
+      </w:r>
+      <w:r>
+        <w:rPr>
+          <w:bCs/>
+        </w:rPr>
+        <w:t xml:space="preserve">By </w:t>
+      </w:r>
+      <w:r>
+        <w:rPr>
+          <w:bCs/>
+        </w:rPr>
+        <w:t>default, dialog boxes open in the MATLAB working folder. Click this button to select where dialog boxes will open by default.</w:t>
       </w:r>
     </w:p>
     <w:p>
@@ -560,24 +1666,28 @@
         <w:t>Import Data</w:t>
       </w:r>
       <w:r>
-        <w:t xml:space="preserve">: Clicking this button initiates reading data directly from the TDT tanks into MATLAB. During importing, data will be loaded into </w:t>
-      </w:r>
-      <w:r>
-        <w:t>MATLAB</w:t>
-      </w:r>
-      <w:r>
-        <w:t xml:space="preserve"> from the TDT files, filtered (if selected), used to detect outlier sweeps and broken channels (if selected), and used to calculate the Current Source Density (CSD) from information in adjacent electrode channels using the “Electrode Spacing” value. If changes need to be made to any of these calculations, the data must be re-imported.  The importing process creates a folder within the parent directory (the folder containing all of the Block folders). In this folder will be all data and images generated by this code. The first piece of data will be a .mat file containing all imported data, “</w:t>
-      </w:r>
-      <w:proofErr w:type="spellStart"/>
-      <w:r>
-        <w:t>ImportedData.mat</w:t>
-      </w:r>
-      <w:proofErr w:type="spellEnd"/>
-      <w:r>
-        <w:t xml:space="preserve">”, which can be loaded upon future analysis sessions instead of importing the data again. After importing, the </w:t>
-      </w:r>
-      <w:r>
-        <w:t>Select Windows and Export Plots tabs will become selectable.</w:t>
+        <w:t xml:space="preserve">: Clicking this button initiates reading data directly from the TDT tanks into MATLAB. During importing, data will be loaded into MATLAB from the TDT files, filtered (if selected), used to detect outlier sweeps and broken channels (if selected), and used to calculate the Current Source Density (CSD) from information in adjacent electrode channels using the “Electrode Spacing” value. If changes need to be made to any of these calculations, the data must be re-imported.  The importing process creates a folder within the </w:t>
+      </w:r>
+      <w:r>
+        <w:t>experiment folder</w:t>
+      </w:r>
+      <w:r>
+        <w:t xml:space="preserve">. In this folder will be all data and images generated by this code. The first piece of data will be a .mat file containing all imported data, “ImportedData.mat”, which can be loaded </w:t>
+      </w:r>
+      <w:r>
+        <w:t>during</w:t>
+      </w:r>
+      <w:r>
+        <w:t xml:space="preserve"> future analysis sessions instead of importing the data again.</w:t>
+      </w:r>
+      <w:r>
+        <w:t xml:space="preserve"> If this file already exists, the user will be prompted for if they want to overwrite this file, or save a new </w:t>
+      </w:r>
+      <w:r>
+        <w:t>imported data file with a date-time suffix specific to when it was created.</w:t>
+      </w:r>
+      <w:r>
+        <w:t xml:space="preserve"> After importing, the Select Windows tab will become selectable.</w:t>
       </w:r>
     </w:p>
     <w:p>
@@ -596,374 +1706,676 @@
         <w:t>Load Data</w:t>
       </w:r>
       <w:r>
-        <w:t xml:space="preserve">: Load Data will allow the user to analyze data previously imported using this analysis code. A dialog box will pop up and the user should select the </w:t>
-      </w:r>
-      <w:proofErr w:type="spellStart"/>
-      <w:r>
-        <w:t>ImportedData.mat</w:t>
-      </w:r>
-      <w:proofErr w:type="spellEnd"/>
-      <w:r>
-        <w:t xml:space="preserve"> file </w:t>
-      </w:r>
-      <w:r>
-        <w:lastRenderedPageBreak/>
-        <w:t>generated during a previous session. the Select Windows and Export Plots tabs will become selectable.</w:t>
-      </w:r>
-    </w:p>
-    <w:p>
-      <w:pPr>
-        <w:pStyle w:val="ListParagraph"/>
-      </w:pPr>
+        <w:t xml:space="preserve">: Load Data will allow the user to analyze data previously imported using this analysis code. A dialog box will pop up and the user should select the ImportedData.mat file generated during a previous session. </w:t>
+      </w:r>
+      <w:r>
+        <w:t>T</w:t>
+      </w:r>
+      <w:r>
+        <w:t xml:space="preserve">he Select Windows </w:t>
+      </w:r>
+      <w:r>
+        <w:t>tab</w:t>
+      </w:r>
+      <w:r>
+        <w:t xml:space="preserve"> will become selectable.</w:t>
+      </w:r>
     </w:p>
     <w:p>
       <w:pPr>
         <w:pStyle w:val="ListParagraph"/>
         <w:ind w:left="0"/>
-        <w:rPr>
-          <w:color w:val="AEAAAA" w:themeColor="background2" w:themeShade="BF"/>
-        </w:rPr>
-      </w:pPr>
-      <w:r>
-        <w:rPr>
-          <w:b/>
-          <w:bCs/>
-          <w:color w:val="AEAAAA" w:themeColor="background2" w:themeShade="BF"/>
+      </w:pPr>
+    </w:p>
+    <w:p>
+      <w:pPr>
+        <w:pStyle w:val="ListParagraph"/>
+        <w:ind w:left="0"/>
+      </w:pPr>
+    </w:p>
+    <w:p>
+      <w:pPr>
+        <w:pStyle w:val="ListParagraph"/>
+        <w:ind w:left="0"/>
+      </w:pPr>
+      <w:r>
+        <w:rPr>
+          <w:b/>
+          <w:bCs/>
           <w:sz w:val="28"/>
           <w:szCs w:val="28"/>
           <w:u w:val="single"/>
         </w:rPr>
-        <w:t>Batch Processes</w:t>
-      </w:r>
-      <w:r>
-        <w:rPr>
-          <w:b/>
-          <w:bCs/>
-          <w:color w:val="AEAAAA" w:themeColor="background2" w:themeShade="BF"/>
-          <w:sz w:val="28"/>
-          <w:szCs w:val="28"/>
-          <w:u w:val="single"/>
-        </w:rPr>
-        <w:t xml:space="preserve"> (not update for v3 yet)</w:t>
-      </w:r>
-      <w:r>
-        <w:rPr>
-          <w:color w:val="AEAAAA" w:themeColor="background2" w:themeShade="BF"/>
-        </w:rPr>
+        <w:t>Select Windows Tab</w:t>
+      </w:r>
+      <w:r>
         <w:t>:</w:t>
       </w:r>
     </w:p>
-    <w:p>
-      <w:pPr>
-        <w:pStyle w:val="ListParagraph"/>
-        <w:numPr>
-          <w:ilvl w:val="0"/>
-          <w:numId w:val="8"/>
-        </w:numPr>
-        <w:rPr>
-          <w:color w:val="AEAAAA" w:themeColor="background2" w:themeShade="BF"/>
-        </w:rPr>
-      </w:pPr>
-      <w:r>
-        <w:rPr>
-          <w:b/>
-          <w:color w:val="AEAAAA" w:themeColor="background2" w:themeShade="BF"/>
-        </w:rPr>
-        <w:t>Batch Import</w:t>
-      </w:r>
-      <w:r>
-        <w:rPr>
-          <w:color w:val="AEAAAA" w:themeColor="background2" w:themeShade="BF"/>
-        </w:rPr>
-        <w:t xml:space="preserve">: </w:t>
-      </w:r>
-      <w:r>
-        <w:rPr>
-          <w:color w:val="AEAAAA" w:themeColor="background2" w:themeShade="BF"/>
-        </w:rPr>
-        <w:t xml:space="preserve">Clicking the Batch Import button will launch a new window to import multiple experiments at once. The import process can take time, and importing multiple data streams and performing filtering and outlier detection can be resource intensive. The benefit of batch importing is that multiple experiments with the same import parameters can be queued to import so that the user does not need to be present during the process. The user can then relaunch the GUI at a later date and load the </w:t>
-      </w:r>
-      <w:r>
-        <w:rPr>
-          <w:color w:val="AEAAAA" w:themeColor="background2" w:themeShade="BF"/>
-        </w:rPr>
-        <w:t>experiment of choice for analysis.</w:t>
-      </w:r>
-    </w:p>
-    <w:p>
-      <w:pPr>
-        <w:pStyle w:val="ListParagraph"/>
-        <w:numPr>
-          <w:ilvl w:val="1"/>
-          <w:numId w:val="8"/>
-        </w:numPr>
-        <w:rPr>
-          <w:color w:val="AEAAAA" w:themeColor="background2" w:themeShade="BF"/>
-        </w:rPr>
-      </w:pPr>
-      <w:r>
-        <w:rPr>
-          <w:b/>
-          <w:color w:val="AEAAAA" w:themeColor="background2" w:themeShade="BF"/>
-        </w:rPr>
-        <w:t>Recording Parameters Panel</w:t>
-      </w:r>
-      <w:r>
-        <w:rPr>
-          <w:color w:val="AEAAAA" w:themeColor="background2" w:themeShade="BF"/>
-        </w:rPr>
-        <w:t>: Information about these settings can be found in the Setting Recording Parameters section of the documentation.</w:t>
-      </w:r>
-    </w:p>
-    <w:p>
-      <w:pPr>
-        <w:pStyle w:val="ListParagraph"/>
-        <w:numPr>
-          <w:ilvl w:val="1"/>
-          <w:numId w:val="8"/>
-        </w:numPr>
-        <w:rPr>
-          <w:color w:val="AEAAAA" w:themeColor="background2" w:themeShade="BF"/>
-        </w:rPr>
-      </w:pPr>
-      <w:r>
-        <w:rPr>
-          <w:b/>
-          <w:color w:val="AEAAAA" w:themeColor="background2" w:themeShade="BF"/>
-        </w:rPr>
-        <w:t>Additional Options Panel</w:t>
-      </w:r>
-      <w:r>
-        <w:rPr>
-          <w:color w:val="AEAAAA" w:themeColor="background2" w:themeShade="BF"/>
-        </w:rPr>
-        <w:t>: Information about these settings can be found in the Additional Options section of the documentation.</w:t>
-      </w:r>
-    </w:p>
-    <w:p>
-      <w:pPr>
-        <w:pStyle w:val="ListParagraph"/>
-        <w:numPr>
-          <w:ilvl w:val="1"/>
-          <w:numId w:val="8"/>
-        </w:numPr>
-        <w:rPr>
-          <w:color w:val="AEAAAA" w:themeColor="background2" w:themeShade="BF"/>
-        </w:rPr>
-      </w:pPr>
-      <w:r>
-        <w:rPr>
-          <w:b/>
-          <w:color w:val="AEAAAA" w:themeColor="background2" w:themeShade="BF"/>
-        </w:rPr>
-        <w:t>Import Path List</w:t>
-      </w:r>
-      <w:r>
-        <w:rPr>
-          <w:color w:val="AEAAAA" w:themeColor="background2" w:themeShade="BF"/>
-        </w:rPr>
-        <w:t>: This is the list of TDT tank paths that will be imported.</w:t>
-      </w:r>
-      <w:r>
-        <w:rPr>
-          <w:color w:val="AEAAAA" w:themeColor="background2" w:themeShade="BF"/>
-        </w:rPr>
-        <w:t xml:space="preserve"> Paths within this list can be selected for removal.</w:t>
-      </w:r>
-    </w:p>
-    <w:p>
-      <w:pPr>
-        <w:pStyle w:val="ListParagraph"/>
-        <w:numPr>
-          <w:ilvl w:val="1"/>
-          <w:numId w:val="8"/>
-        </w:numPr>
-        <w:rPr>
-          <w:color w:val="AEAAAA" w:themeColor="background2" w:themeShade="BF"/>
-        </w:rPr>
-      </w:pPr>
-      <w:r>
-        <w:rPr>
-          <w:b/>
-          <w:color w:val="AEAAAA" w:themeColor="background2" w:themeShade="BF"/>
-        </w:rPr>
-        <w:t>Add Path</w:t>
-      </w:r>
-      <w:r>
-        <w:rPr>
-          <w:color w:val="AEAAAA" w:themeColor="background2" w:themeShade="BF"/>
-        </w:rPr>
-        <w:t xml:space="preserve">: Clicking this button will open a dialog box to select the </w:t>
-      </w:r>
-      <w:r>
-        <w:rPr>
-          <w:color w:val="AEAAAA" w:themeColor="background2" w:themeShade="BF"/>
-        </w:rPr>
-        <w:t>folder to add to the import list. Use this box to select the folder with the data containing the first stimulation, typically named “Block-1”. Import assumes that the Block folders are named in sequential order where each subsequent folder contains the data from the next stimulation amplitude in the comma separated string entered into the “Stim Values” box. Once the path is selected, the path will appear in the Import Path List.</w:t>
-      </w:r>
-    </w:p>
-    <w:p>
-      <w:pPr>
-        <w:pStyle w:val="ListParagraph"/>
-        <w:numPr>
-          <w:ilvl w:val="1"/>
-          <w:numId w:val="8"/>
-        </w:numPr>
-        <w:rPr>
-          <w:color w:val="AEAAAA" w:themeColor="background2" w:themeShade="BF"/>
-        </w:rPr>
-      </w:pPr>
-      <w:r>
-        <w:rPr>
-          <w:b/>
-          <w:color w:val="AEAAAA" w:themeColor="background2" w:themeShade="BF"/>
-        </w:rPr>
-        <w:t>Remove Selected Path</w:t>
-      </w:r>
-      <w:r>
-        <w:rPr>
-          <w:color w:val="AEAAAA" w:themeColor="background2" w:themeShade="BF"/>
-        </w:rPr>
-        <w:t xml:space="preserve">: </w:t>
-      </w:r>
-      <w:r>
-        <w:rPr>
-          <w:color w:val="AEAAAA" w:themeColor="background2" w:themeShade="BF"/>
-        </w:rPr>
-        <w:t>The highlighted path in the Import Path List will be removed.</w:t>
-      </w:r>
-    </w:p>
-    <w:p>
-      <w:pPr>
-        <w:pStyle w:val="ListParagraph"/>
-        <w:numPr>
-          <w:ilvl w:val="1"/>
-          <w:numId w:val="8"/>
-        </w:numPr>
-        <w:rPr>
-          <w:color w:val="AEAAAA" w:themeColor="background2" w:themeShade="BF"/>
-        </w:rPr>
-      </w:pPr>
-      <w:r>
-        <w:rPr>
-          <w:b/>
-          <w:color w:val="AEAAAA" w:themeColor="background2" w:themeShade="BF"/>
-        </w:rPr>
-        <w:t>Batch Import Selected Files</w:t>
-      </w:r>
-      <w:r>
-        <w:rPr>
-          <w:color w:val="AEAAAA" w:themeColor="background2" w:themeShade="BF"/>
-        </w:rPr>
-        <w:t>: Clicking this button will start the import process. All .mat files with the imported data will be written into the folder “</w:t>
-      </w:r>
-      <w:proofErr w:type="spellStart"/>
-      <w:r>
-        <w:rPr>
-          <w:color w:val="AEAAAA" w:themeColor="background2" w:themeShade="BF"/>
-        </w:rPr>
-        <w:t>AnalysisGUIResults</w:t>
-      </w:r>
-      <w:proofErr w:type="spellEnd"/>
-      <w:r>
-        <w:rPr>
-          <w:color w:val="AEAAAA" w:themeColor="background2" w:themeShade="BF"/>
-        </w:rPr>
-        <w:t>” which will be created in each path.</w:t>
-      </w:r>
-    </w:p>
-    <w:p>
-      <w:pPr>
-        <w:pStyle w:val="ListParagraph"/>
-        <w:ind w:left="0"/>
-        <w:rPr>
-          <w:color w:val="AEAAAA" w:themeColor="background2" w:themeShade="BF"/>
-        </w:rPr>
-      </w:pPr>
-    </w:p>
-    <w:p>
-      <w:pPr>
-        <w:pStyle w:val="ListParagraph"/>
-        <w:ind w:left="0"/>
-        <w:rPr>
-          <w:color w:val="AEAAAA" w:themeColor="background2" w:themeShade="BF"/>
-        </w:rPr>
-      </w:pPr>
-    </w:p>
-    <w:p>
-      <w:pPr>
-        <w:pStyle w:val="ListParagraph"/>
-        <w:numPr>
-          <w:ilvl w:val="0"/>
-          <w:numId w:val="8"/>
-        </w:numPr>
-        <w:rPr>
-          <w:color w:val="AEAAAA" w:themeColor="background2" w:themeShade="BF"/>
-        </w:rPr>
-      </w:pPr>
-      <w:r>
-        <w:rPr>
-          <w:b/>
-          <w:color w:val="AEAAAA" w:themeColor="background2" w:themeShade="BF"/>
-        </w:rPr>
-        <w:t>Batch Analysis</w:t>
-      </w:r>
-      <w:r>
-        <w:rPr>
-          <w:color w:val="AEAAAA" w:themeColor="background2" w:themeShade="BF"/>
-        </w:rPr>
-        <w:t>:</w:t>
-      </w:r>
-      <w:r>
-        <w:rPr>
-          <w:color w:val="AEAAAA" w:themeColor="background2" w:themeShade="BF"/>
-        </w:rPr>
+    <w:p/>
+    <w:p>
+      <w:pPr>
+        <w:rPr>
+          <w:i/>
+          <w:iCs/>
+        </w:rPr>
+      </w:pPr>
+      <w:r>
+        <w:rPr>
+          <w:i/>
+          <w:iCs/>
+        </w:rPr>
+        <w:t>Overview</w:t>
+      </w:r>
+    </w:p>
+    <w:p>
+      <w:r>
+        <w:t xml:space="preserve">The goal of this tab is to allow users </w:t>
+      </w:r>
+      <w:r>
+        <w:t>to explore their data to identify interesting trends and manually define regions within the data to analyze</w:t>
+      </w:r>
+      <w:r>
+        <w:t>. Users can define any number of windows</w:t>
+      </w:r>
+      <w:r>
+        <w:t xml:space="preserve"> to analyze</w:t>
+      </w:r>
+      <w:r>
+        <w:t xml:space="preserve"> across all data streams and variables (LFPs or CSDs)</w:t>
+      </w:r>
+      <w:r>
+        <w:t>,</w:t>
+      </w:r>
+      <w:r>
+        <w:t xml:space="preserve"> and view all windows created for each channel. Window definition requires the user to select a data stream, variable, and channel</w:t>
+      </w:r>
+      <w:r>
+        <w:t xml:space="preserve">. To </w:t>
+      </w:r>
+      <w:r>
+        <w:t>define a window</w:t>
+      </w:r>
+      <w:r>
+        <w:t>, users must provide a window</w:t>
+      </w:r>
+      <w:r>
+        <w:t xml:space="preserve"> name, window start time, window end time, peak polarity</w:t>
+      </w:r>
+      <w:r>
+        <w:t xml:space="preserve"> (for measuring the maximum deflection)</w:t>
+      </w:r>
+      <w:r>
+        <w:t>, and area polarity</w:t>
+      </w:r>
+      <w:r>
+        <w:t xml:space="preserve"> (for area under the curve measurement)</w:t>
+      </w:r>
+      <w:r>
+        <w:t xml:space="preserve">. When working in the Select Windows tab, adjusting the data stream, variable, channel, </w:t>
+      </w:r>
+      <w:r>
+        <w:t xml:space="preserve">or </w:t>
+      </w:r>
+      <w:r>
+        <w:t>window extents will cause the plot to automatically update.</w:t>
+      </w:r>
+    </w:p>
+    <w:p>
+      <w:pPr>
+        <w:pStyle w:val="ListParagraph"/>
+      </w:pPr>
+    </w:p>
+    <w:p>
+      <w:pPr>
+        <w:rPr>
+          <w:i/>
+          <w:iCs/>
+        </w:rPr>
+      </w:pPr>
+      <w:r>
+        <w:rPr>
+          <w:i/>
+          <w:iCs/>
+        </w:rPr>
+        <w:t>Defining a window</w:t>
+      </w:r>
+    </w:p>
+    <w:p>
+      <w:r>
+        <w:t>Use the radio buttons to select a data stream and variable of interest, and use the channel dropdown list to select the channel of the intended</w:t>
+      </w:r>
+      <w:r>
+        <w:t xml:space="preserve"> analysis window.</w:t>
+      </w:r>
+      <w:r>
         <w:t xml:space="preserve"> </w:t>
       </w:r>
       <w:r>
-        <w:rPr>
-          <w:color w:val="AEAAAA" w:themeColor="background2" w:themeShade="BF"/>
-        </w:rPr>
-        <w:t xml:space="preserve"> Will be added in a future version</w:t>
-      </w:r>
-    </w:p>
-    <w:p>
-      <w:pPr>
-        <w:pStyle w:val="ListParagraph"/>
-        <w:ind w:left="0"/>
-      </w:pPr>
-    </w:p>
-    <w:p>
-      <w:pPr>
-        <w:pStyle w:val="ListParagraph"/>
-        <w:ind w:left="0"/>
-      </w:pPr>
-    </w:p>
-    <w:p>
-      <w:pPr>
-        <w:pStyle w:val="ListParagraph"/>
-        <w:ind w:left="0"/>
-      </w:pPr>
-      <w:r>
-        <w:rPr>
-          <w:b/>
-          <w:bCs/>
-          <w:sz w:val="28"/>
-          <w:szCs w:val="28"/>
-          <w:u w:val="single"/>
-        </w:rPr>
-        <w:t>Select Windows Tab</w:t>
-      </w:r>
-      <w:r>
-        <w:t>:</w:t>
-      </w:r>
-    </w:p>
-    <w:p>
-      <w:pPr>
-        <w:pStyle w:val="ListParagraph"/>
-      </w:pPr>
-      <w:r>
-        <w:t>Use this tab to define the analysis windows of interest. Users can define any number of windows across all data streams and variables (LFPs or CSDs) and view all windows created for each channel. Window definition requires the user to select a data stream, variable, and channel, and define a window name, window start time, window end time, peak polarity, and area polarity. When working in the Select Windows tab, adjusting the data stream, variable, channel, window extents, or already defined window will cause the plot to automatically update.</w:t>
+        <w:t>Input a start and end time for the window, relative to the electrical stimulation artifact. The plot will automatically update based on the window extents</w:t>
+      </w:r>
+      <w:r>
+        <w:t xml:space="preserve">. </w:t>
+      </w:r>
+      <w:r>
+        <w:t>A window start time of zero will include voltage information from the electrical stimulation artifact.</w:t>
+      </w:r>
+      <w:r>
+        <w:t xml:space="preserve"> </w:t>
+      </w:r>
+      <w:r>
+        <w:t xml:space="preserve">Give the </w:t>
+      </w:r>
+      <w:r>
+        <w:t>w</w:t>
+      </w:r>
+      <w:r>
+        <w:t>indow a name and provide analysis information about the polarity of the peak (positive = window maximum, negative = window minimum), and how to calculate the area under the curve</w:t>
+      </w:r>
+      <w:r>
+        <w:t xml:space="preserve"> (</w:t>
+      </w:r>
+      <w:r>
+        <w:rPr>
+          <w:b/>
+          <w:bCs/>
+        </w:rPr>
+        <w:t>Fig. 5</w:t>
+      </w:r>
+      <w:r>
+        <w:t>).</w:t>
+      </w:r>
+    </w:p>
+    <w:p>
+      <w:pPr>
+        <w:pStyle w:val="ListParagraph"/>
+      </w:pPr>
+    </w:p>
+    <w:p>
+      <w:pPr>
+        <w:pStyle w:val="ListParagraph"/>
+      </w:pPr>
+    </w:p>
+    <w:p>
+      <w:pPr>
+        <w:pStyle w:val="ListParagraph"/>
+        <w:jc w:val="center"/>
+      </w:pPr>
+      <w:r>
+        <w:rPr>
+          <w:noProof/>
+        </w:rPr>
+        <w:drawing>
+          <wp:inline distT="0" distB="0" distL="0" distR="0" wp14:anchorId="6B52E235" wp14:editId="7CC37356">
+            <wp:extent cx="5029200" cy="3522051"/>
+            <wp:effectExtent l="0" t="0" r="0" b="2540"/>
+            <wp:docPr id="26" name="Picture 26"/>
+            <wp:cNvGraphicFramePr>
+              <a:graphicFrameLocks xmlns:a="http://schemas.openxmlformats.org/drawingml/2006/main" noChangeAspect="1"/>
+            </wp:cNvGraphicFramePr>
+            <a:graphic xmlns:a="http://schemas.openxmlformats.org/drawingml/2006/main">
+              <a:graphicData uri="http://schemas.openxmlformats.org/drawingml/2006/picture">
+                <pic:pic xmlns:pic="http://schemas.openxmlformats.org/drawingml/2006/picture">
+                  <pic:nvPicPr>
+                    <pic:cNvPr id="1" name=""/>
+                    <pic:cNvPicPr/>
+                  </pic:nvPicPr>
+                  <pic:blipFill>
+                    <a:blip r:embed="rId9"/>
+                    <a:stretch>
+                      <a:fillRect/>
+                    </a:stretch>
+                  </pic:blipFill>
+                  <pic:spPr>
+                    <a:xfrm>
+                      <a:off x="0" y="0"/>
+                      <a:ext cx="5029200" cy="3522051"/>
+                    </a:xfrm>
+                    <a:prstGeom prst="rect">
+                      <a:avLst/>
+                    </a:prstGeom>
+                  </pic:spPr>
+                </pic:pic>
+              </a:graphicData>
+            </a:graphic>
+          </wp:inline>
+        </w:drawing>
+      </w:r>
+    </w:p>
+    <w:p>
+      <w:pPr>
+        <w:pStyle w:val="ListParagraph"/>
+        <w:rPr>
+          <w:b/>
+          <w:bCs/>
+          <w:sz w:val="20"/>
+          <w:szCs w:val="20"/>
+        </w:rPr>
+      </w:pPr>
+      <w:r>
+        <w:rPr>
+          <w:b/>
+          <w:bCs/>
+          <w:sz w:val="20"/>
+          <w:szCs w:val="20"/>
+        </w:rPr>
+        <w:t xml:space="preserve">Figure </w:t>
+      </w:r>
+      <w:r>
+        <w:rPr>
+          <w:b/>
+          <w:bCs/>
+          <w:sz w:val="20"/>
+          <w:szCs w:val="20"/>
+        </w:rPr>
+        <w:t>5</w:t>
+      </w:r>
+      <w:r>
+        <w:rPr>
+          <w:b/>
+          <w:bCs/>
+          <w:sz w:val="20"/>
+          <w:szCs w:val="20"/>
+        </w:rPr>
+        <w:t xml:space="preserve">. </w:t>
+      </w:r>
+      <w:r>
+        <w:rPr>
+          <w:b/>
+          <w:bCs/>
+          <w:sz w:val="20"/>
+          <w:szCs w:val="20"/>
+        </w:rPr>
+        <w:t>Parameters has been entered for the analysis window displayed.</w:t>
+      </w:r>
+    </w:p>
+    <w:p/>
+    <w:p>
+      <w:r>
+        <w:t xml:space="preserve">Click </w:t>
+      </w:r>
+      <w:r>
+        <w:t>the Accept Window button to log the window into Matlab memory. Doing so will update the Defined Windows list. Selecting the window from the Defined Windows list will allow you to see where the window was created (</w:t>
+      </w:r>
+      <w:r>
+        <w:rPr>
+          <w:b/>
+          <w:bCs/>
+        </w:rPr>
+        <w:t>Fig. 6</w:t>
+      </w:r>
+      <w:r>
+        <w:t>). Performed the previous steps again for the next window (</w:t>
+      </w:r>
+      <w:r>
+        <w:rPr>
+          <w:b/>
+          <w:bCs/>
+        </w:rPr>
+        <w:t>Fig. 7</w:t>
+      </w:r>
+      <w:r>
+        <w:t>). Multiple windows defined for the same channel, data stream, and variable will all appear on the Defined Windows list, and all can be viewed simultaneously by selecting “All” (</w:t>
+      </w:r>
+      <w:r>
+        <w:rPr>
+          <w:b/>
+          <w:bCs/>
+        </w:rPr>
+        <w:t>Fig. 8</w:t>
+      </w:r>
+      <w:r>
+        <w:t>).</w:t>
+      </w:r>
+      <w:r>
+        <w:t xml:space="preserve"> Window colors are randomized.</w:t>
+      </w:r>
+      <w:r>
+        <w:t xml:space="preserve"> None of the windows will be shown if “Select Window” is highlighted. To delete a defined window, highlight it in the Defined Windows dropdown menu and click the “Delete Selected Window” button.</w:t>
+      </w:r>
+      <w:r>
+        <w:t xml:space="preserve"> Once all analysis windows are defined, click the “Save Window Information” button to create a .mat file in the AnalysisGUIResults folder. If the folder already contains data for defined windows, the user will be prompted to either overwrite the previous windows or save a new window file with a date and time stamp. Saved windows can be imported using the “Load Window Information” button and selecting the appropriate window save file</w:t>
+      </w:r>
+      <w:r>
+        <w:t xml:space="preserve">, which allows users to either </w:t>
+      </w:r>
+      <w:r>
+        <w:t xml:space="preserve">continue </w:t>
+      </w:r>
+      <w:r>
+        <w:t>defining analysis windows or move on to the analysis portion.</w:t>
+      </w:r>
+    </w:p>
+    <w:p>
+      <w:pPr>
+        <w:pStyle w:val="ListParagraph"/>
+      </w:pPr>
+      <w:r>
+        <w:t xml:space="preserve"> </w:t>
+      </w:r>
+    </w:p>
+    <w:p>
+      <w:pPr>
+        <w:pStyle w:val="ListParagraph"/>
+      </w:pPr>
+    </w:p>
+    <w:p>
+      <w:pPr>
+        <w:pStyle w:val="ListParagraph"/>
+        <w:jc w:val="center"/>
+      </w:pPr>
+      <w:r>
+        <w:rPr>
+          <w:noProof/>
+        </w:rPr>
+        <w:lastRenderedPageBreak/>
+        <w:drawing>
+          <wp:inline distT="0" distB="0" distL="0" distR="0" wp14:anchorId="27ABD9B2" wp14:editId="3C1C6881">
+            <wp:extent cx="5029200" cy="3523664"/>
+            <wp:effectExtent l="0" t="0" r="0" b="635"/>
+            <wp:docPr id="27" name="Picture 27"/>
+            <wp:cNvGraphicFramePr>
+              <a:graphicFrameLocks xmlns:a="http://schemas.openxmlformats.org/drawingml/2006/main" noChangeAspect="1"/>
+            </wp:cNvGraphicFramePr>
+            <a:graphic xmlns:a="http://schemas.openxmlformats.org/drawingml/2006/main">
+              <a:graphicData uri="http://schemas.openxmlformats.org/drawingml/2006/picture">
+                <pic:pic xmlns:pic="http://schemas.openxmlformats.org/drawingml/2006/picture">
+                  <pic:nvPicPr>
+                    <pic:cNvPr id="1" name=""/>
+                    <pic:cNvPicPr/>
+                  </pic:nvPicPr>
+                  <pic:blipFill>
+                    <a:blip r:embed="rId10"/>
+                    <a:stretch>
+                      <a:fillRect/>
+                    </a:stretch>
+                  </pic:blipFill>
+                  <pic:spPr>
+                    <a:xfrm>
+                      <a:off x="0" y="0"/>
+                      <a:ext cx="5029200" cy="3523664"/>
+                    </a:xfrm>
+                    <a:prstGeom prst="rect">
+                      <a:avLst/>
+                    </a:prstGeom>
+                  </pic:spPr>
+                </pic:pic>
+              </a:graphicData>
+            </a:graphic>
+          </wp:inline>
+        </w:drawing>
+      </w:r>
+    </w:p>
+    <w:p>
+      <w:pPr>
+        <w:pStyle w:val="ListParagraph"/>
+        <w:jc w:val="both"/>
+        <w:rPr>
+          <w:b/>
+          <w:bCs/>
+          <w:sz w:val="20"/>
+          <w:szCs w:val="20"/>
+        </w:rPr>
+      </w:pPr>
+      <w:r>
+        <w:rPr>
+          <w:b/>
+          <w:bCs/>
+          <w:sz w:val="20"/>
+          <w:szCs w:val="20"/>
+        </w:rPr>
+        <w:t xml:space="preserve">Figure </w:t>
+      </w:r>
+      <w:r>
+        <w:rPr>
+          <w:b/>
+          <w:bCs/>
+          <w:sz w:val="20"/>
+          <w:szCs w:val="20"/>
+        </w:rPr>
+        <w:t>6</w:t>
+      </w:r>
+      <w:r>
+        <w:rPr>
+          <w:b/>
+          <w:bCs/>
+          <w:sz w:val="20"/>
+          <w:szCs w:val="20"/>
+        </w:rPr>
+        <w:t>.</w:t>
+      </w:r>
+      <w:r>
+        <w:rPr>
+          <w:b/>
+          <w:bCs/>
+          <w:sz w:val="20"/>
+          <w:szCs w:val="20"/>
+        </w:rPr>
+        <w:t xml:space="preserve"> A defined window is overlaid on the plot when it is selected in the Defined Windows dropdown menu.</w:t>
+      </w:r>
+    </w:p>
+    <w:p>
+      <w:pPr>
+        <w:pStyle w:val="ListParagraph"/>
+      </w:pPr>
+    </w:p>
+    <w:p>
+      <w:pPr>
+        <w:pStyle w:val="ListParagraph"/>
+      </w:pPr>
+    </w:p>
+    <w:p>
+      <w:pPr>
+        <w:pStyle w:val="ListParagraph"/>
+        <w:jc w:val="center"/>
+      </w:pPr>
+      <w:r>
+        <w:rPr>
+          <w:noProof/>
+        </w:rPr>
+        <w:drawing>
+          <wp:inline distT="0" distB="0" distL="0" distR="0" wp14:anchorId="749F225D" wp14:editId="1B504142">
+            <wp:extent cx="5029200" cy="3523663"/>
+            <wp:effectExtent l="0" t="0" r="0" b="635"/>
+            <wp:docPr id="28" name="Picture 28"/>
+            <wp:cNvGraphicFramePr>
+              <a:graphicFrameLocks xmlns:a="http://schemas.openxmlformats.org/drawingml/2006/main" noChangeAspect="1"/>
+            </wp:cNvGraphicFramePr>
+            <a:graphic xmlns:a="http://schemas.openxmlformats.org/drawingml/2006/main">
+              <a:graphicData uri="http://schemas.openxmlformats.org/drawingml/2006/picture">
+                <pic:pic xmlns:pic="http://schemas.openxmlformats.org/drawingml/2006/picture">
+                  <pic:nvPicPr>
+                    <pic:cNvPr id="1" name=""/>
+                    <pic:cNvPicPr/>
+                  </pic:nvPicPr>
+                  <pic:blipFill>
+                    <a:blip r:embed="rId11"/>
+                    <a:stretch>
+                      <a:fillRect/>
+                    </a:stretch>
+                  </pic:blipFill>
+                  <pic:spPr>
+                    <a:xfrm>
+                      <a:off x="0" y="0"/>
+                      <a:ext cx="5029200" cy="3523663"/>
+                    </a:xfrm>
+                    <a:prstGeom prst="rect">
+                      <a:avLst/>
+                    </a:prstGeom>
+                  </pic:spPr>
+                </pic:pic>
+              </a:graphicData>
+            </a:graphic>
+          </wp:inline>
+        </w:drawing>
+      </w:r>
+    </w:p>
+    <w:p>
+      <w:pPr>
+        <w:pStyle w:val="ListParagraph"/>
+        <w:jc w:val="both"/>
+        <w:rPr>
+          <w:sz w:val="20"/>
+          <w:szCs w:val="20"/>
+        </w:rPr>
+      </w:pPr>
+      <w:r>
+        <w:rPr>
+          <w:b/>
+          <w:bCs/>
+          <w:sz w:val="20"/>
+          <w:szCs w:val="20"/>
+        </w:rPr>
+        <w:t xml:space="preserve">Figure </w:t>
+      </w:r>
+      <w:r>
+        <w:rPr>
+          <w:b/>
+          <w:bCs/>
+          <w:sz w:val="20"/>
+          <w:szCs w:val="20"/>
+        </w:rPr>
+        <w:t>7</w:t>
+      </w:r>
+      <w:r>
+        <w:rPr>
+          <w:b/>
+          <w:bCs/>
+          <w:sz w:val="20"/>
+          <w:szCs w:val="20"/>
+        </w:rPr>
+        <w:t>. The selected Defined Window will not appear if defining a new window outside of the extents of the selected window.</w:t>
+      </w:r>
+      <w:r>
+        <w:rPr>
+          <w:sz w:val="20"/>
+          <w:szCs w:val="20"/>
+        </w:rPr>
+        <w:t xml:space="preserve"> Defining a second window will update the Defined Window dropdown list. </w:t>
+      </w:r>
+    </w:p>
+    <w:p>
+      <w:pPr>
+        <w:pStyle w:val="ListParagraph"/>
+      </w:pPr>
+    </w:p>
+    <w:p>
+      <w:pPr>
+        <w:pStyle w:val="ListParagraph"/>
+      </w:pPr>
+    </w:p>
+    <w:p>
+      <w:pPr>
+        <w:pStyle w:val="ListParagraph"/>
+        <w:jc w:val="center"/>
+      </w:pPr>
+      <w:r>
+        <w:rPr>
+          <w:noProof/>
+        </w:rPr>
+        <w:drawing>
+          <wp:inline distT="0" distB="0" distL="0" distR="0" wp14:anchorId="436D9B58" wp14:editId="61B54854">
+            <wp:extent cx="5029200" cy="3536559"/>
+            <wp:effectExtent l="0" t="0" r="0" b="6985"/>
+            <wp:docPr id="30" name="Picture 30"/>
+            <wp:cNvGraphicFramePr>
+              <a:graphicFrameLocks xmlns:a="http://schemas.openxmlformats.org/drawingml/2006/main" noChangeAspect="1"/>
+            </wp:cNvGraphicFramePr>
+            <a:graphic xmlns:a="http://schemas.openxmlformats.org/drawingml/2006/main">
+              <a:graphicData uri="http://schemas.openxmlformats.org/drawingml/2006/picture">
+                <pic:pic xmlns:pic="http://schemas.openxmlformats.org/drawingml/2006/picture">
+                  <pic:nvPicPr>
+                    <pic:cNvPr id="1" name=""/>
+                    <pic:cNvPicPr/>
+                  </pic:nvPicPr>
+                  <pic:blipFill>
+                    <a:blip r:embed="rId12"/>
+                    <a:stretch>
+                      <a:fillRect/>
+                    </a:stretch>
+                  </pic:blipFill>
+                  <pic:spPr>
+                    <a:xfrm>
+                      <a:off x="0" y="0"/>
+                      <a:ext cx="5029200" cy="3536559"/>
+                    </a:xfrm>
+                    <a:prstGeom prst="rect">
+                      <a:avLst/>
+                    </a:prstGeom>
+                  </pic:spPr>
+                </pic:pic>
+              </a:graphicData>
+            </a:graphic>
+          </wp:inline>
+        </w:drawing>
+      </w:r>
+    </w:p>
+    <w:p>
+      <w:pPr>
+        <w:pStyle w:val="ListParagraph"/>
+        <w:jc w:val="both"/>
+        <w:rPr>
+          <w:b/>
+          <w:bCs/>
+          <w:sz w:val="20"/>
+          <w:szCs w:val="20"/>
+        </w:rPr>
+      </w:pPr>
+      <w:r>
+        <w:rPr>
+          <w:b/>
+          <w:bCs/>
+          <w:sz w:val="20"/>
+          <w:szCs w:val="20"/>
+        </w:rPr>
+        <w:t xml:space="preserve">Figure </w:t>
+      </w:r>
+      <w:r>
+        <w:rPr>
+          <w:b/>
+          <w:bCs/>
+          <w:sz w:val="20"/>
+          <w:szCs w:val="20"/>
+        </w:rPr>
+        <w:t>8</w:t>
+      </w:r>
+      <w:r>
+        <w:rPr>
+          <w:b/>
+          <w:bCs/>
+          <w:sz w:val="20"/>
+          <w:szCs w:val="20"/>
+        </w:rPr>
+        <w:t>.</w:t>
+      </w:r>
+      <w:r>
+        <w:rPr>
+          <w:b/>
+          <w:bCs/>
+          <w:sz w:val="20"/>
+          <w:szCs w:val="20"/>
+        </w:rPr>
+        <w:t xml:space="preserve"> All defined windows will appear for the selected stream and channel if “All” is selected from the Defined Windows list.</w:t>
+      </w:r>
+    </w:p>
+    <w:p>
+      <w:pPr>
+        <w:pStyle w:val="ListParagraph"/>
+      </w:pPr>
+    </w:p>
+    <w:p>
+      <w:pPr>
+        <w:rPr>
+          <w:i/>
+          <w:iCs/>
+        </w:rPr>
+      </w:pPr>
+      <w:r>
+        <w:rPr>
+          <w:i/>
+          <w:iCs/>
+        </w:rPr>
+        <w:t>Select Windows tab controls</w:t>
       </w:r>
     </w:p>
     <w:p>
@@ -978,7 +2390,6 @@
         <w:rPr>
           <w:b/>
         </w:rPr>
-        <w:lastRenderedPageBreak/>
         <w:t>Data Stream</w:t>
       </w:r>
       <w:r>
@@ -989,7 +2400,19 @@
         <w:t xml:space="preserve"> Radio buttons</w:t>
       </w:r>
       <w:r>
-        <w:t>: Choose which imported data stream to work with. Only imported variables will be visible for selection.</w:t>
+        <w:t xml:space="preserve">: Choose which imported data stream to work with. Only </w:t>
+      </w:r>
+      <w:r>
+        <w:t xml:space="preserve">streams selected for import on the Load Data tab </w:t>
+      </w:r>
+      <w:r>
+        <w:t xml:space="preserve">will be </w:t>
+      </w:r>
+      <w:r>
+        <w:t>available</w:t>
+      </w:r>
+      <w:r>
+        <w:t xml:space="preserve"> for selection.</w:t>
       </w:r>
     </w:p>
     <w:p>
@@ -1198,26 +2621,13 @@
           <w:b/>
           <w:bCs/>
         </w:rPr>
-        <w:t>Window</w:t>
-      </w:r>
-      <w:r>
-        <w:rPr>
-          <w:b/>
-          <w:bCs/>
-        </w:rPr>
-        <w:t xml:space="preserve"> Name</w:t>
+        <w:t>Window Name</w:t>
       </w:r>
       <w:r>
         <w:t>:</w:t>
       </w:r>
       <w:r>
-        <w:t xml:space="preserve"> Define the name of the </w:t>
-      </w:r>
-      <w:r>
-        <w:t>current analysis window</w:t>
-      </w:r>
-      <w:r>
-        <w:t>.</w:t>
+        <w:t xml:space="preserve"> Define the name of the current analysis window.</w:t>
       </w:r>
     </w:p>
     <w:p>
@@ -1239,7 +2649,13 @@
         <w:t xml:space="preserve">: Define the start of the window for the currently highlighted channel of interest. </w:t>
       </w:r>
       <w:r>
+        <w:t xml:space="preserve">The entered value is the time after the identified electrical stimulation artifact. </w:t>
+      </w:r>
+      <w:r>
         <w:t>The plot will automatically adjust.</w:t>
+      </w:r>
+      <w:r>
+        <w:t xml:space="preserve"> Note: values are in milliseconds.</w:t>
       </w:r>
     </w:p>
     <w:p>
@@ -1255,10 +2671,20 @@
           <w:b/>
           <w:bCs/>
         </w:rPr>
+        <w:lastRenderedPageBreak/>
         <w:t>Window End field</w:t>
       </w:r>
       <w:r>
-        <w:t>: Define the end of the window for the currently highlighted channel of interest. The plot will automatically adjust.</w:t>
+        <w:t xml:space="preserve">: Define the end of the window for the currently highlighted channel of interest. </w:t>
+      </w:r>
+      <w:r>
+        <w:t xml:space="preserve">The entered value is the time after the identified electrical stimulation artifact. </w:t>
+      </w:r>
+      <w:r>
+        <w:t>The plot will automatically adjust.</w:t>
+      </w:r>
+      <w:r>
+        <w:t xml:space="preserve"> Note: values are in milliseconds.</w:t>
       </w:r>
     </w:p>
     <w:p>
@@ -1276,7 +2702,19 @@
         <w:t>Peak Value Toggle</w:t>
       </w:r>
       <w:r>
-        <w:t>: Use this toggle switch to adjust the polarity of the peak value in the analysis window (positive or negative).</w:t>
+        <w:t>: Use this toggle switch to adjust the polarity of the peak value in the analysis window (positive or negative)</w:t>
+      </w:r>
+      <w:r>
+        <w:t>. When analyzing windows, “Positive” will find the maximum voltage (or current source density [V/mm</w:t>
+      </w:r>
+      <w:r>
+        <w:rPr>
+          <w:vertAlign w:val="superscript"/>
+        </w:rPr>
+        <w:t>2</w:t>
+      </w:r>
+      <w:r>
+        <w:t>]) within window, while “Negative” will find the minimum value within the window.</w:t>
       </w:r>
     </w:p>
     <w:p>
@@ -1297,10 +2735,49 @@
         <w:t>:</w:t>
       </w:r>
       <w:r>
-        <w:t xml:space="preserve"> Define if the area to be calculated should only be over the Positive values, Negative values</w:t>
-      </w:r>
-      <w:r>
-        <w:t>, or Total area (Positive area - Negative area).</w:t>
+        <w:t xml:space="preserve"> Define if the area</w:t>
+      </w:r>
+      <w:r>
+        <w:t xml:space="preserve"> under the curve calculation over the window</w:t>
+      </w:r>
+      <w:r>
+        <w:t xml:space="preserve"> should only be over the Positive values, Negative values</w:t>
+      </w:r>
+      <w:r>
+        <w:t>, Total</w:t>
+      </w:r>
+      <w:r>
+        <w:t>, or Rectified</w:t>
+      </w:r>
+      <w:r>
+        <w:t xml:space="preserve"> area</w:t>
+      </w:r>
+      <w:r>
+        <w:t>. “Positive” will calculate only positive area and ignore negative area.</w:t>
+      </w:r>
+      <w:r>
+        <w:t xml:space="preserve"> </w:t>
+      </w:r>
+      <w:r>
+        <w:t xml:space="preserve"> “Negative” will calculate only negative area and ignore </w:t>
+      </w:r>
+      <w:r>
+        <w:t>positive</w:t>
+      </w:r>
+      <w:r>
+        <w:t xml:space="preserve"> area. </w:t>
+      </w:r>
+      <w:r>
+        <w:t xml:space="preserve">“Total” will calculate the </w:t>
+      </w:r>
+      <w:r>
+        <w:t>Positive area - Negative area</w:t>
+      </w:r>
+      <w:r>
+        <w:t>.</w:t>
+      </w:r>
+      <w:r>
+        <w:t xml:space="preserve"> “Rectified” will calculate Positive area + Negative Area.</w:t>
       </w:r>
     </w:p>
     <w:p>
@@ -1342,7 +2819,7 @@
         <w:t xml:space="preserve">Clicking this button will </w:t>
       </w:r>
       <w:r>
-        <w:t>save</w:t>
+        <w:t>log</w:t>
       </w:r>
       <w:r>
         <w:t xml:space="preserve"> the</w:t>
@@ -1364,28 +2841,28 @@
         <w:t>defined</w:t>
       </w:r>
       <w:r>
-        <w:t xml:space="preserve"> information in the Channel Name box, </w:t>
-      </w:r>
-      <w:r>
-        <w:t>Window Extents, Peak Value switch</w:t>
-      </w:r>
-      <w:r>
-        <w:t>,</w:t>
-      </w:r>
-      <w:r>
-        <w:t xml:space="preserve"> and Area Calculation knob</w:t>
-      </w:r>
-      <w:r>
-        <w:t xml:space="preserve"> for the currently highlighted channel in the Channel </w:t>
-      </w:r>
-      <w:r>
-        <w:t>Dropdown List and selected Data Stream</w:t>
+        <w:t xml:space="preserve"> window</w:t>
+      </w:r>
+      <w:r>
+        <w:t xml:space="preserve"> information for the currently highlighted channel</w:t>
+      </w:r>
+      <w:r>
+        <w:t xml:space="preserve"> and data stream,</w:t>
+      </w:r>
+      <w:r>
+        <w:t xml:space="preserve"> </w:t>
+      </w:r>
+      <w:r>
+        <w:t>and update the list of Defined Windows</w:t>
       </w:r>
       <w:r>
         <w:t>.</w:t>
       </w:r>
       <w:r>
-        <w:t xml:space="preserve"> This will be saved as an analysis window, which will then appear in the Defined Windows dropdown list.</w:t>
+        <w:t xml:space="preserve"> </w:t>
+      </w:r>
+      <w:r>
+        <w:t xml:space="preserve">All defined windows will be analyzed. </w:t>
       </w:r>
     </w:p>
     <w:p>
@@ -1403,7 +2880,31 @@
         <w:t>Defined Windows Dropdown List</w:t>
       </w:r>
       <w:r>
-        <w:t>: All currently defined analysis windows for the selected Data Stream, Variable, and Channel will appear here. To view the information of any defined analysis window, select it from the dropdown list. To view all defined windows, select “All”. To view the plot with none of the defined Windows, select “Select Window”.</w:t>
+        <w:t xml:space="preserve">: All currently defined analysis windows for the selected Data Stream, Variable, and Channel will appear here. </w:t>
+      </w:r>
+      <w:r>
+        <w:t xml:space="preserve">This list automatically updates to windows defined for the currently selected data stream, variable, and channel. </w:t>
+      </w:r>
+      <w:r>
+        <w:t xml:space="preserve">To view the </w:t>
+      </w:r>
+      <w:r>
+        <w:t>defined window</w:t>
+      </w:r>
+      <w:r>
+        <w:t>, select it from the dropdown list.</w:t>
+      </w:r>
+      <w:r>
+        <w:t xml:space="preserve"> This will overlay a box</w:t>
+      </w:r>
+      <w:r>
+        <w:t xml:space="preserve"> on top of the current plot showing the selected window.</w:t>
+      </w:r>
+      <w:r>
+        <w:t xml:space="preserve"> </w:t>
+      </w:r>
+      <w:r>
+        <w:t>To view all defined windows, select “All”. To view the plot with none of the defined Windows, select “Select Window”.</w:t>
       </w:r>
     </w:p>
     <w:p>
@@ -1456,7 +2957,13 @@
         <w:t>analysis window</w:t>
       </w:r>
       <w:r>
-        <w:t xml:space="preserve"> information to a .mat file. This .mat file can be loaded in the future to continue previously initiated analysis or to apply the same channel information to a different experiment. </w:t>
+        <w:t xml:space="preserve"> information to a .mat file. This .mat file can be loaded in the future to continue previously initiated analysis or to apply the same </w:t>
+      </w:r>
+      <w:r>
+        <w:t xml:space="preserve">window </w:t>
+      </w:r>
+      <w:r>
+        <w:t xml:space="preserve">information to a different experiment. </w:t>
       </w:r>
     </w:p>
     <w:p>
@@ -1497,31 +3004,18 @@
       <w:r>
         <w:t>analysis windows.</w:t>
       </w:r>
-    </w:p>
+      <w:r>
+        <w:t xml:space="preserve"> Navigate to the appropriate window file in the AnalysisGUIResults folder.</w:t>
+      </w:r>
+    </w:p>
+    <w:p/>
     <w:p>
       <w:pPr>
         <w:pStyle w:val="ListParagraph"/>
         <w:ind w:left="0"/>
-      </w:pPr>
-    </w:p>
-    <w:p/>
-    <w:p>
-      <w:pPr>
-        <w:pStyle w:val="ListParagraph"/>
-        <w:ind w:left="0"/>
-        <w:rPr>
-          <w:color w:val="AEAAAA" w:themeColor="background2" w:themeShade="BF"/>
-        </w:rPr>
-      </w:pPr>
-    </w:p>
-    <w:p>
-      <w:pPr>
-        <w:pStyle w:val="ListParagraph"/>
-        <w:ind w:left="0"/>
-        <w:rPr>
-          <w:b/>
-          <w:bCs/>
-          <w:color w:val="AEAAAA" w:themeColor="background2" w:themeShade="BF"/>
+        <w:rPr>
+          <w:b/>
+          <w:bCs/>
           <w:sz w:val="28"/>
           <w:szCs w:val="28"/>
           <w:u w:val="single"/>
@@ -1531,67 +3025,179 @@
         <w:rPr>
           <w:b/>
           <w:bCs/>
-          <w:color w:val="AEAAAA" w:themeColor="background2" w:themeShade="BF"/>
           <w:sz w:val="28"/>
           <w:szCs w:val="28"/>
           <w:u w:val="single"/>
         </w:rPr>
-        <w:t>Analyz</w:t>
-      </w:r>
-      <w:r>
-        <w:rPr>
-          <w:b/>
-          <w:bCs/>
-          <w:color w:val="AEAAAA" w:themeColor="background2" w:themeShade="BF"/>
-          <w:sz w:val="28"/>
-          <w:szCs w:val="28"/>
-          <w:u w:val="single"/>
-        </w:rPr>
-        <w:t>e</w:t>
-      </w:r>
-      <w:r>
-        <w:rPr>
-          <w:b/>
-          <w:bCs/>
-          <w:color w:val="AEAAAA" w:themeColor="background2" w:themeShade="BF"/>
-          <w:sz w:val="28"/>
-          <w:szCs w:val="28"/>
-          <w:u w:val="single"/>
-        </w:rPr>
-        <w:t xml:space="preserve"> </w:t>
-      </w:r>
-      <w:r>
-        <w:rPr>
-          <w:b/>
-          <w:bCs/>
-          <w:color w:val="AEAAAA" w:themeColor="background2" w:themeShade="BF"/>
-          <w:sz w:val="28"/>
-          <w:szCs w:val="28"/>
-          <w:u w:val="single"/>
-        </w:rPr>
-        <w:t>Tab</w:t>
-      </w:r>
-      <w:r>
-        <w:rPr>
-          <w:b/>
-          <w:bCs/>
-          <w:color w:val="AEAAAA" w:themeColor="background2" w:themeShade="BF"/>
-          <w:sz w:val="28"/>
-          <w:szCs w:val="28"/>
-          <w:u w:val="single"/>
-        </w:rPr>
-        <w:t xml:space="preserve"> (yet to be updated for v3)</w:t>
-      </w:r>
-      <w:r>
-        <w:rPr>
-          <w:b/>
-          <w:bCs/>
-          <w:color w:val="AEAAAA" w:themeColor="background2" w:themeShade="BF"/>
-          <w:sz w:val="28"/>
-          <w:szCs w:val="28"/>
-          <w:u w:val="single"/>
-        </w:rPr>
-        <w:t>:</w:t>
+        <w:t>Analyze Tab:</w:t>
+      </w:r>
+    </w:p>
+    <w:p>
+      <w:pPr>
+        <w:pStyle w:val="ListParagraph"/>
+        <w:ind w:left="0"/>
+        <w:rPr>
+          <w:i/>
+          <w:iCs/>
+        </w:rPr>
+      </w:pPr>
+    </w:p>
+    <w:p>
+      <w:pPr>
+        <w:pStyle w:val="ListParagraph"/>
+        <w:ind w:left="0"/>
+        <w:rPr>
+          <w:i/>
+          <w:iCs/>
+        </w:rPr>
+      </w:pPr>
+      <w:r>
+        <w:rPr>
+          <w:i/>
+          <w:iCs/>
+        </w:rPr>
+        <w:t>Analysis Overview</w:t>
+      </w:r>
+    </w:p>
+    <w:p>
+      <w:pPr>
+        <w:pStyle w:val="ListParagraph"/>
+        <w:ind w:left="0"/>
+      </w:pPr>
+      <w:r>
+        <w:t>Once analysis windows have been defined and saved, the Analyze tab will be selectable</w:t>
+      </w:r>
+      <w:r>
+        <w:t xml:space="preserve"> (</w:t>
+      </w:r>
+      <w:r>
+        <w:rPr>
+          <w:b/>
+          <w:bCs/>
+        </w:rPr>
+        <w:t>Fig. 9</w:t>
+      </w:r>
+      <w:r>
+        <w:t>)</w:t>
+      </w:r>
+      <w:r>
+        <w:t xml:space="preserve">. This tab will be auto-populated with the data streams that were imported and a checkbox will be visible to opt to perform analysis on the filtered data if data was filtered upon import. Users will select all data streams and variables (LFPs and CSDs) that they want analyzed. Currently available analysis metrics include taking the maximum or minimum value within each analysis window (Peak), calculating the area under the curve (Area), finding the maximum first derivative of the data (polarity of the Peak value matters), and finding the maximum second derivative of the data (polarity of the Peak value matters). Clicking the analyze button will apply selected analyses to all selected data and output both a .mat file and a .csv file with the results. </w:t>
+      </w:r>
+    </w:p>
+    <w:p>
+      <w:pPr>
+        <w:pStyle w:val="ListParagraph"/>
+        <w:ind w:left="0"/>
+        <w:jc w:val="center"/>
+      </w:pPr>
+      <w:r>
+        <w:rPr>
+          <w:noProof/>
+        </w:rPr>
+        <w:lastRenderedPageBreak/>
+        <w:drawing>
+          <wp:inline distT="0" distB="0" distL="0" distR="0" wp14:anchorId="0D290716" wp14:editId="467FA36D">
+            <wp:extent cx="5029200" cy="3537097"/>
+            <wp:effectExtent l="0" t="0" r="0" b="6350"/>
+            <wp:docPr id="13" name="Picture 13"/>
+            <wp:cNvGraphicFramePr>
+              <a:graphicFrameLocks xmlns:a="http://schemas.openxmlformats.org/drawingml/2006/main" noChangeAspect="1"/>
+            </wp:cNvGraphicFramePr>
+            <a:graphic xmlns:a="http://schemas.openxmlformats.org/drawingml/2006/main">
+              <a:graphicData uri="http://schemas.openxmlformats.org/drawingml/2006/picture">
+                <pic:pic xmlns:pic="http://schemas.openxmlformats.org/drawingml/2006/picture">
+                  <pic:nvPicPr>
+                    <pic:cNvPr id="1" name=""/>
+                    <pic:cNvPicPr/>
+                  </pic:nvPicPr>
+                  <pic:blipFill>
+                    <a:blip r:embed="rId13"/>
+                    <a:stretch>
+                      <a:fillRect/>
+                    </a:stretch>
+                  </pic:blipFill>
+                  <pic:spPr>
+                    <a:xfrm>
+                      <a:off x="0" y="0"/>
+                      <a:ext cx="5029200" cy="3537097"/>
+                    </a:xfrm>
+                    <a:prstGeom prst="rect">
+                      <a:avLst/>
+                    </a:prstGeom>
+                  </pic:spPr>
+                </pic:pic>
+              </a:graphicData>
+            </a:graphic>
+          </wp:inline>
+        </w:drawing>
+      </w:r>
+    </w:p>
+    <w:p>
+      <w:pPr>
+        <w:pStyle w:val="ListParagraph"/>
+        <w:ind w:left="0"/>
+        <w:jc w:val="both"/>
+        <w:rPr>
+          <w:b/>
+          <w:bCs/>
+          <w:sz w:val="20"/>
+          <w:szCs w:val="20"/>
+        </w:rPr>
+      </w:pPr>
+      <w:r>
+        <w:rPr>
+          <w:b/>
+          <w:bCs/>
+          <w:sz w:val="20"/>
+          <w:szCs w:val="20"/>
+        </w:rPr>
+        <w:t xml:space="preserve">Figure </w:t>
+      </w:r>
+      <w:r>
+        <w:rPr>
+          <w:b/>
+          <w:bCs/>
+          <w:sz w:val="20"/>
+          <w:szCs w:val="20"/>
+        </w:rPr>
+        <w:t>9</w:t>
+      </w:r>
+      <w:r>
+        <w:rPr>
+          <w:b/>
+          <w:bCs/>
+          <w:sz w:val="20"/>
+          <w:szCs w:val="20"/>
+        </w:rPr>
+        <w:t>. Analyze tab becomes available once a window file has been saved.</w:t>
+      </w:r>
+    </w:p>
+    <w:p>
+      <w:pPr>
+        <w:pStyle w:val="ListParagraph"/>
+        <w:ind w:left="0"/>
+      </w:pPr>
+    </w:p>
+    <w:p>
+      <w:pPr>
+        <w:rPr>
+          <w:i/>
+          <w:iCs/>
+        </w:rPr>
+      </w:pPr>
+      <w:r>
+        <w:rPr>
+          <w:i/>
+          <w:iCs/>
+        </w:rPr>
+        <w:t>Analyze</w:t>
+      </w:r>
+      <w:r>
+        <w:rPr>
+          <w:i/>
+          <w:iCs/>
+        </w:rPr>
+        <w:t xml:space="preserve"> tab controls</w:t>
       </w:r>
     </w:p>
     <w:p>
@@ -1601,23 +3207,26 @@
           <w:ilvl w:val="0"/>
           <w:numId w:val="5"/>
         </w:numPr>
-        <w:rPr>
-          <w:color w:val="AEAAAA" w:themeColor="background2" w:themeShade="BF"/>
-        </w:rPr>
-      </w:pPr>
-      <w:r>
-        <w:rPr>
-          <w:b/>
-          <w:bCs/>
-          <w:color w:val="AEAAAA" w:themeColor="background2" w:themeShade="BF"/>
-        </w:rPr>
-        <w:t>Streams Buttons</w:t>
-      </w:r>
-      <w:r>
-        <w:rPr>
-          <w:color w:val="AEAAAA" w:themeColor="background2" w:themeShade="BF"/>
-        </w:rPr>
+      </w:pPr>
+      <w:r>
+        <w:rPr>
+          <w:b/>
+          <w:bCs/>
+        </w:rPr>
+        <w:t xml:space="preserve">Streams </w:t>
+      </w:r>
+      <w:r>
+        <w:rPr>
+          <w:b/>
+          <w:bCs/>
+        </w:rPr>
+        <w:t>to Analyze</w:t>
+      </w:r>
+      <w:r>
         <w:t>: Select which data streams to analyze</w:t>
+      </w:r>
+      <w:r>
+        <w:t>. Only data streams with defined windows can be analyzed.</w:t>
       </w:r>
     </w:p>
     <w:p>
@@ -1627,41 +3236,22 @@
           <w:ilvl w:val="0"/>
           <w:numId w:val="5"/>
         </w:numPr>
-        <w:rPr>
-          <w:color w:val="AEAAAA" w:themeColor="background2" w:themeShade="BF"/>
-        </w:rPr>
-      </w:pPr>
-      <w:r>
-        <w:rPr>
-          <w:b/>
-          <w:bCs/>
-          <w:color w:val="AEAAAA" w:themeColor="background2" w:themeShade="BF"/>
-        </w:rPr>
-        <w:t xml:space="preserve">Data </w:t>
-      </w:r>
-      <w:proofErr w:type="gramStart"/>
-      <w:r>
-        <w:rPr>
-          <w:b/>
-          <w:bCs/>
-          <w:color w:val="AEAAAA" w:themeColor="background2" w:themeShade="BF"/>
-        </w:rPr>
-        <w:t>To</w:t>
-      </w:r>
-      <w:proofErr w:type="gramEnd"/>
-      <w:r>
-        <w:rPr>
-          <w:b/>
-          <w:bCs/>
-          <w:color w:val="AEAAAA" w:themeColor="background2" w:themeShade="BF"/>
-        </w:rPr>
-        <w:t xml:space="preserve"> Analyze Buttons</w:t>
-      </w:r>
-      <w:r>
-        <w:rPr>
-          <w:color w:val="AEAAAA" w:themeColor="background2" w:themeShade="BF"/>
-        </w:rPr>
-        <w:t>: Select which variables to analyze (LFPs or CSDs)</w:t>
+      </w:pPr>
+      <w:r>
+        <w:rPr>
+          <w:b/>
+          <w:bCs/>
+        </w:rPr>
+        <w:t>Variables</w:t>
+      </w:r>
+      <w:r>
+        <w:t xml:space="preserve">: Select which variables to analyze (LFPs </w:t>
+      </w:r>
+      <w:r>
+        <w:t>and/</w:t>
+      </w:r>
+      <w:r>
+        <w:t>or CSDs)</w:t>
       </w:r>
     </w:p>
     <w:p>
@@ -1671,23 +3261,28 @@
           <w:ilvl w:val="0"/>
           <w:numId w:val="5"/>
         </w:numPr>
-        <w:rPr>
-          <w:color w:val="AEAAAA" w:themeColor="background2" w:themeShade="BF"/>
-        </w:rPr>
-      </w:pPr>
-      <w:r>
-        <w:rPr>
-          <w:b/>
-          <w:bCs/>
-          <w:color w:val="AEAAAA" w:themeColor="background2" w:themeShade="BF"/>
-        </w:rPr>
-        <w:t>Quantifications</w:t>
-      </w:r>
-      <w:r>
-        <w:rPr>
-          <w:color w:val="AEAAAA" w:themeColor="background2" w:themeShade="BF"/>
-        </w:rPr>
-        <w:t>: Select which parameters to calculate</w:t>
+      </w:pPr>
+      <w:r>
+        <w:rPr>
+          <w:b/>
+          <w:bCs/>
+        </w:rPr>
+        <w:t>Analyses</w:t>
+      </w:r>
+      <w:r>
+        <w:t xml:space="preserve">: Select which </w:t>
+      </w:r>
+      <w:r>
+        <w:t>analyses</w:t>
+      </w:r>
+      <w:r>
+        <w:t xml:space="preserve"> to </w:t>
+      </w:r>
+      <w:r>
+        <w:t>run</w:t>
+      </w:r>
+      <w:r>
+        <w:t>. This will be expanded in future versions.</w:t>
       </w:r>
     </w:p>
     <w:p>
@@ -1697,37 +3292,55 @@
           <w:ilvl w:val="1"/>
           <w:numId w:val="5"/>
         </w:numPr>
-        <w:rPr>
-          <w:color w:val="AEAAAA" w:themeColor="background2" w:themeShade="BF"/>
-        </w:rPr>
-      </w:pPr>
-      <w:r>
-        <w:rPr>
-          <w:b/>
-          <w:bCs/>
-          <w:color w:val="AEAAAA" w:themeColor="background2" w:themeShade="BF"/>
+      </w:pPr>
+      <w:r>
+        <w:rPr>
+          <w:b/>
+          <w:bCs/>
         </w:rPr>
         <w:t>Peak</w:t>
       </w:r>
       <w:r>
-        <w:rPr>
-          <w:color w:val="AEAAAA" w:themeColor="background2" w:themeShade="BF"/>
-        </w:rPr>
-        <w:t xml:space="preserve">: The maximum deflection is calculated. If </w:t>
-      </w:r>
-      <w:proofErr w:type="spellStart"/>
-      <w:r>
-        <w:rPr>
-          <w:color w:val="AEAAAA" w:themeColor="background2" w:themeShade="BF"/>
-        </w:rPr>
-        <w:t>PeakIsNegative</w:t>
-      </w:r>
-      <w:proofErr w:type="spellEnd"/>
-      <w:r>
-        <w:rPr>
-          <w:color w:val="AEAAAA" w:themeColor="background2" w:themeShade="BF"/>
-        </w:rPr>
-        <w:t xml:space="preserve"> is selected for the channel, the maximum negative peak of the window of interest is calculated.</w:t>
+        <w:t xml:space="preserve">: The maximum deflection </w:t>
+      </w:r>
+      <w:r>
+        <w:t xml:space="preserve">of the data </w:t>
+      </w:r>
+      <w:r>
+        <w:t xml:space="preserve">is calculated. If </w:t>
+      </w:r>
+      <w:r>
+        <w:t xml:space="preserve">a window’s peak polarity is </w:t>
+      </w:r>
+      <w:r>
+        <w:t>“P</w:t>
+      </w:r>
+      <w:r>
+        <w:t>ositive</w:t>
+      </w:r>
+      <w:r>
+        <w:t>”</w:t>
+      </w:r>
+      <w:r>
+        <w:t xml:space="preserve">, the maximum over the analysis window is calculated. </w:t>
+      </w:r>
+      <w:r>
+        <w:t xml:space="preserve">If </w:t>
+      </w:r>
+      <w:r>
+        <w:t xml:space="preserve">a window’s peak polarity is </w:t>
+      </w:r>
+      <w:r>
+        <w:t>“Negative”</w:t>
+      </w:r>
+      <w:r>
+        <w:t xml:space="preserve">, the </w:t>
+      </w:r>
+      <w:r>
+        <w:t>minimum</w:t>
+      </w:r>
+      <w:r>
+        <w:t xml:space="preserve"> over the analysis window is calculated.</w:t>
       </w:r>
     </w:p>
     <w:p>
@@ -1737,51 +3350,40 @@
           <w:ilvl w:val="1"/>
           <w:numId w:val="5"/>
         </w:numPr>
-        <w:rPr>
-          <w:color w:val="AEAAAA" w:themeColor="background2" w:themeShade="BF"/>
-        </w:rPr>
-      </w:pPr>
-      <w:r>
-        <w:rPr>
-          <w:b/>
-          <w:bCs/>
-          <w:color w:val="AEAAAA" w:themeColor="background2" w:themeShade="BF"/>
+      </w:pPr>
+      <w:r>
+        <w:rPr>
+          <w:b/>
+          <w:bCs/>
         </w:rPr>
         <w:t>Area</w:t>
       </w:r>
       <w:r>
-        <w:rPr>
-          <w:color w:val="AEAAAA" w:themeColor="background2" w:themeShade="BF"/>
-        </w:rPr>
         <w:t xml:space="preserve">: The area under the curve is calculated. If </w:t>
       </w:r>
-      <w:proofErr w:type="spellStart"/>
-      <w:r>
-        <w:rPr>
-          <w:color w:val="AEAAAA" w:themeColor="background2" w:themeShade="BF"/>
-        </w:rPr>
-        <w:t>AreaIsPositive</w:t>
-      </w:r>
-      <w:proofErr w:type="spellEnd"/>
-      <w:r>
-        <w:rPr>
-          <w:color w:val="AEAAAA" w:themeColor="background2" w:themeShade="BF"/>
-        </w:rPr>
-        <w:t xml:space="preserve"> is selected for the channel, only the positive area over the window of interest is calculated. If </w:t>
-      </w:r>
-      <w:proofErr w:type="spellStart"/>
-      <w:r>
-        <w:rPr>
-          <w:color w:val="AEAAAA" w:themeColor="background2" w:themeShade="BF"/>
-        </w:rPr>
-        <w:t>AreaIsNegative</w:t>
-      </w:r>
-      <w:proofErr w:type="spellEnd"/>
-      <w:r>
-        <w:rPr>
-          <w:color w:val="AEAAAA" w:themeColor="background2" w:themeShade="BF"/>
-        </w:rPr>
-        <w:t xml:space="preserve"> is selected for the channel, only the negative area over the window of interest is calculated.</w:t>
+      <w:r>
+        <w:t xml:space="preserve">a window’s area calculation was defined as “Positive”, only positive area (above zero) will be included in the calculation. </w:t>
+      </w:r>
+      <w:r>
+        <w:t xml:space="preserve">If </w:t>
+      </w:r>
+      <w:r>
+        <w:t xml:space="preserve">a window’s area calculation was defined as “Negative”, only negative area (below zero) will be included in the calculation. </w:t>
+      </w:r>
+      <w:r>
+        <w:t xml:space="preserve">If </w:t>
+      </w:r>
+      <w:r>
+        <w:t>a window’s area calculation was defined as “Total”, the negative area will be subtracted from the positive area.</w:t>
+      </w:r>
+      <w:r>
+        <w:t xml:space="preserve"> </w:t>
+      </w:r>
+      <w:r>
+        <w:t xml:space="preserve">If </w:t>
+      </w:r>
+      <w:r>
+        <w:t>a window’s area calculation was defined as “Rectified”, the absolute value of the sweeps will be used to calculate the sum of the positive and negative areas.</w:t>
       </w:r>
     </w:p>
     <w:p>
@@ -1791,94 +3393,88 @@
           <w:ilvl w:val="1"/>
           <w:numId w:val="5"/>
         </w:numPr>
-        <w:rPr>
-          <w:color w:val="AEAAAA" w:themeColor="background2" w:themeShade="BF"/>
-        </w:rPr>
-      </w:pPr>
-      <w:r>
-        <w:rPr>
-          <w:b/>
-          <w:bCs/>
-          <w:color w:val="AEAAAA" w:themeColor="background2" w:themeShade="BF"/>
-        </w:rPr>
-        <w:t>Maximum 1</w:t>
-      </w:r>
-      <w:r>
-        <w:rPr>
-          <w:b/>
-          <w:bCs/>
-          <w:color w:val="AEAAAA" w:themeColor="background2" w:themeShade="BF"/>
-          <w:vertAlign w:val="superscript"/>
-        </w:rPr>
-        <w:t>st</w:t>
-      </w:r>
-      <w:r>
-        <w:rPr>
-          <w:b/>
-          <w:bCs/>
-          <w:color w:val="AEAAAA" w:themeColor="background2" w:themeShade="BF"/>
+      </w:pPr>
+      <w:r>
+        <w:rPr>
+          <w:b/>
+          <w:bCs/>
+        </w:rPr>
+        <w:t xml:space="preserve">Maximum </w:t>
+      </w:r>
+      <w:r>
+        <w:rPr>
+          <w:b/>
+          <w:bCs/>
+        </w:rPr>
+        <w:t>First</w:t>
+      </w:r>
+      <w:r>
+        <w:rPr>
+          <w:b/>
+          <w:bCs/>
         </w:rPr>
         <w:t xml:space="preserve"> Derivative</w:t>
       </w:r>
       <w:r>
-        <w:rPr>
-          <w:color w:val="AEAAAA" w:themeColor="background2" w:themeShade="BF"/>
-        </w:rPr>
-        <w:t xml:space="preserve">: The first derivative of the data is calculated and the maximum value is extracted. By default, </w:t>
-      </w:r>
-      <w:r>
-        <w:rPr>
-          <w:color w:val="AEAAAA" w:themeColor="background2" w:themeShade="BF"/>
-        </w:rPr>
-        <w:t xml:space="preserve">the time window (dt in </w:t>
-      </w:r>
-      <w:proofErr w:type="spellStart"/>
-      <w:r>
-        <w:rPr>
-          <w:color w:val="AEAAAA" w:themeColor="background2" w:themeShade="BF"/>
-        </w:rPr>
-        <w:t>dV</w:t>
-      </w:r>
-      <w:proofErr w:type="spellEnd"/>
-      <w:r>
-        <w:rPr>
-          <w:color w:val="AEAAAA" w:themeColor="background2" w:themeShade="BF"/>
-        </w:rPr>
-        <w:t xml:space="preserve">/dt) is set to 1 </w:t>
-      </w:r>
-      <w:proofErr w:type="spellStart"/>
-      <w:r>
-        <w:rPr>
-          <w:color w:val="AEAAAA" w:themeColor="background2" w:themeShade="BF"/>
-        </w:rPr>
-        <w:t>ms</w:t>
-      </w:r>
-      <w:r>
-        <w:rPr>
-          <w:color w:val="AEAAAA" w:themeColor="background2" w:themeShade="BF"/>
-        </w:rPr>
-        <w:t>.</w:t>
-      </w:r>
-      <w:proofErr w:type="spellEnd"/>
-      <w:r>
-        <w:rPr>
-          <w:color w:val="AEAAAA" w:themeColor="background2" w:themeShade="BF"/>
-        </w:rPr>
-        <w:t xml:space="preserve"> If </w:t>
-      </w:r>
-      <w:proofErr w:type="spellStart"/>
-      <w:r>
-        <w:rPr>
-          <w:color w:val="AEAAAA" w:themeColor="background2" w:themeShade="BF"/>
-        </w:rPr>
-        <w:t>PeakIsNegative</w:t>
-      </w:r>
-      <w:proofErr w:type="spellEnd"/>
-      <w:r>
-        <w:rPr>
-          <w:color w:val="AEAAAA" w:themeColor="background2" w:themeShade="BF"/>
-        </w:rPr>
-        <w:t xml:space="preserve"> is defined for a window of interest, then the minimum (maximum negative) value is taken. Otherwise, the positive maximum is taken.</w:t>
+        <w:t xml:space="preserve">: The first </w:t>
+      </w:r>
+      <w:r>
+        <w:t xml:space="preserve">temporal </w:t>
+      </w:r>
+      <w:r>
+        <w:t xml:space="preserve">derivative of the </w:t>
+      </w:r>
+      <w:r>
+        <w:t>sweeps is</w:t>
+      </w:r>
+      <w:r>
+        <w:t xml:space="preserve"> calculated and the maximum value is extracted. By default, the time window (dt in dV/dt) is set to 1 ms. If </w:t>
+      </w:r>
+      <w:r>
+        <w:t>the peak polarity of the analysis window is</w:t>
+      </w:r>
+      <w:r>
+        <w:t xml:space="preserve"> defined</w:t>
+      </w:r>
+      <w:r>
+        <w:t xml:space="preserve"> as positive</w:t>
+      </w:r>
+      <w:r>
+        <w:t xml:space="preserve"> for a window of interest, then the </w:t>
+      </w:r>
+      <w:r>
+        <w:t xml:space="preserve">maximum value of the first derivative is reported. </w:t>
+      </w:r>
+      <w:r>
+        <w:t xml:space="preserve">If </w:t>
+      </w:r>
+      <w:r>
+        <w:t>the peak polarity of the analysis window is</w:t>
+      </w:r>
+      <w:r>
+        <w:t xml:space="preserve"> defined</w:t>
+      </w:r>
+      <w:r>
+        <w:t xml:space="preserve"> as negative</w:t>
+      </w:r>
+      <w:r>
+        <w:t xml:space="preserve">, then the </w:t>
+      </w:r>
+      <w:r>
+        <w:t xml:space="preserve">minimum (greatest negative) value of the first derivative is reported. </w:t>
+      </w:r>
+      <w:r>
+        <w:lastRenderedPageBreak/>
+        <w:t>Therefore,</w:t>
+      </w:r>
+      <w:r>
+        <w:t xml:space="preserve"> the maximum value of the first derivative on the </w:t>
+      </w:r>
+      <w:r>
+        <w:t>leading edge</w:t>
+      </w:r>
+      <w:r>
+        <w:t xml:space="preserve"> of the peak is reported.</w:t>
       </w:r>
     </w:p>
     <w:p>
@@ -1888,130 +3484,78 @@
           <w:ilvl w:val="1"/>
           <w:numId w:val="5"/>
         </w:numPr>
-        <w:rPr>
-          <w:color w:val="AEAAAA" w:themeColor="background2" w:themeShade="BF"/>
-        </w:rPr>
-      </w:pPr>
-      <w:r>
-        <w:rPr>
-          <w:b/>
-          <w:bCs/>
-          <w:color w:val="AEAAAA" w:themeColor="background2" w:themeShade="BF"/>
-        </w:rPr>
-        <w:t>Maximum 2</w:t>
-      </w:r>
-      <w:r>
-        <w:rPr>
-          <w:b/>
-          <w:bCs/>
-          <w:color w:val="AEAAAA" w:themeColor="background2" w:themeShade="BF"/>
-          <w:vertAlign w:val="superscript"/>
-        </w:rPr>
-        <w:t>nd</w:t>
-      </w:r>
-      <w:r>
-        <w:rPr>
-          <w:b/>
-          <w:bCs/>
-          <w:color w:val="AEAAAA" w:themeColor="background2" w:themeShade="BF"/>
-        </w:rPr>
-        <w:t xml:space="preserve"> Derivative</w:t>
-      </w:r>
-      <w:r>
-        <w:rPr>
-          <w:color w:val="AEAAAA" w:themeColor="background2" w:themeShade="BF"/>
-        </w:rPr>
-        <w:t>: The second derivative of the data is calculated and the maximum value is extracted</w:t>
-      </w:r>
-      <w:r>
-        <w:rPr>
-          <w:color w:val="AEAAAA" w:themeColor="background2" w:themeShade="BF"/>
-        </w:rPr>
-        <w:t xml:space="preserve">. By default, the time window (dt in </w:t>
-      </w:r>
-      <w:proofErr w:type="spellStart"/>
-      <w:r>
-        <w:rPr>
-          <w:color w:val="AEAAAA" w:themeColor="background2" w:themeShade="BF"/>
-        </w:rPr>
-        <w:t>dV</w:t>
-      </w:r>
-      <w:proofErr w:type="spellEnd"/>
-      <w:r>
-        <w:rPr>
-          <w:color w:val="AEAAAA" w:themeColor="background2" w:themeShade="BF"/>
-        </w:rPr>
-        <w:t xml:space="preserve">/dt) is set to 1 </w:t>
-      </w:r>
-      <w:proofErr w:type="spellStart"/>
-      <w:r>
-        <w:rPr>
-          <w:color w:val="AEAAAA" w:themeColor="background2" w:themeShade="BF"/>
-        </w:rPr>
-        <w:t>ms</w:t>
-      </w:r>
-      <w:r>
-        <w:rPr>
-          <w:color w:val="AEAAAA" w:themeColor="background2" w:themeShade="BF"/>
-        </w:rPr>
-        <w:t>.</w:t>
-      </w:r>
-      <w:proofErr w:type="spellEnd"/>
-      <w:r>
-        <w:rPr>
-          <w:color w:val="AEAAAA" w:themeColor="background2" w:themeShade="BF"/>
-        </w:rPr>
-        <w:t xml:space="preserve"> If </w:t>
-      </w:r>
-      <w:proofErr w:type="spellStart"/>
-      <w:r>
-        <w:rPr>
-          <w:color w:val="AEAAAA" w:themeColor="background2" w:themeShade="BF"/>
-        </w:rPr>
-        <w:t>PeakIsNegative</w:t>
-      </w:r>
-      <w:proofErr w:type="spellEnd"/>
-      <w:r>
-        <w:rPr>
-          <w:color w:val="AEAAAA" w:themeColor="background2" w:themeShade="BF"/>
-        </w:rPr>
-        <w:t xml:space="preserve"> is defined for a window of interest, then the </w:t>
-      </w:r>
-      <w:r>
-        <w:rPr>
-          <w:color w:val="AEAAAA" w:themeColor="background2" w:themeShade="BF"/>
-        </w:rPr>
-        <w:t xml:space="preserve">maximum </w:t>
-      </w:r>
-      <w:r>
-        <w:rPr>
-          <w:color w:val="AEAAAA" w:themeColor="background2" w:themeShade="BF"/>
-        </w:rPr>
-        <w:t>value is taken. Otherwise, the</w:t>
-      </w:r>
-      <w:r>
-        <w:rPr>
-          <w:color w:val="AEAAAA" w:themeColor="background2" w:themeShade="BF"/>
-        </w:rPr>
-        <w:t xml:space="preserve"> minimum (</w:t>
-      </w:r>
-      <w:r>
-        <w:rPr>
-          <w:color w:val="AEAAAA" w:themeColor="background2" w:themeShade="BF"/>
-        </w:rPr>
-        <w:t>maximum</w:t>
-      </w:r>
-      <w:r>
-        <w:rPr>
-          <w:color w:val="AEAAAA" w:themeColor="background2" w:themeShade="BF"/>
-        </w:rPr>
-        <w:t xml:space="preserve"> negative)</w:t>
-      </w:r>
-      <w:r>
-        <w:rPr>
-          <w:color w:val="AEAAAA" w:themeColor="background2" w:themeShade="BF"/>
-        </w:rPr>
-        <w:t xml:space="preserve"> is taken.</w:t>
+      </w:pPr>
+      <w:r>
+        <w:rPr>
+          <w:b/>
+          <w:bCs/>
+        </w:rPr>
+        <w:t xml:space="preserve">Maximum </w:t>
+      </w:r>
+      <w:r>
+        <w:rPr>
+          <w:b/>
+          <w:bCs/>
+        </w:rPr>
+        <w:t xml:space="preserve">Second </w:t>
+      </w:r>
+      <w:r>
+        <w:rPr>
+          <w:b/>
+          <w:bCs/>
+        </w:rPr>
+        <w:t>Derivative</w:t>
+      </w:r>
+      <w:r>
+        <w:t xml:space="preserve">: The second </w:t>
+      </w:r>
+      <w:r>
+        <w:t xml:space="preserve">temporal </w:t>
+      </w:r>
+      <w:r>
+        <w:t xml:space="preserve">derivative of the </w:t>
+      </w:r>
+      <w:r>
+        <w:t>sweeps</w:t>
+      </w:r>
+      <w:r>
+        <w:t xml:space="preserve"> is calculated and the maximum value is extracted. By default, the time window (dt in dV/dt) is set to 1 ms. </w:t>
+      </w:r>
+      <w:r>
+        <w:t xml:space="preserve">If </w:t>
+      </w:r>
+      <w:r>
+        <w:t>the peak polarity of the analysis window is</w:t>
+      </w:r>
+      <w:r>
+        <w:t xml:space="preserve"> defined</w:t>
+      </w:r>
+      <w:r>
+        <w:t xml:space="preserve"> as positive</w:t>
+      </w:r>
+      <w:r>
+        <w:t xml:space="preserve"> for a window of interest, then the </w:t>
+      </w:r>
+      <w:r>
+        <w:t xml:space="preserve">minimum value of the second derivative (most negative) is reported. </w:t>
+      </w:r>
+      <w:r>
+        <w:t xml:space="preserve">If </w:t>
+      </w:r>
+      <w:r>
+        <w:t>the peak polarity of the analysis window is</w:t>
+      </w:r>
+      <w:r>
+        <w:t xml:space="preserve"> defined</w:t>
+      </w:r>
+      <w:r>
+        <w:t xml:space="preserve"> as negative</w:t>
+      </w:r>
+      <w:r>
+        <w:t xml:space="preserve">, then the </w:t>
+      </w:r>
+      <w:r>
+        <w:t>maximum value of the second derivative is reported.</w:t>
       </w:r>
     </w:p>
     <w:p>
@@ -2021,23 +3565,25 @@
           <w:ilvl w:val="0"/>
           <w:numId w:val="5"/>
         </w:numPr>
-        <w:rPr>
-          <w:color w:val="AEAAAA" w:themeColor="background2" w:themeShade="BF"/>
-        </w:rPr>
-      </w:pPr>
-      <w:r>
-        <w:rPr>
-          <w:b/>
-          <w:bCs/>
-          <w:color w:val="AEAAAA" w:themeColor="background2" w:themeShade="BF"/>
+      </w:pPr>
+      <w:r>
+        <w:rPr>
+          <w:b/>
+          <w:bCs/>
         </w:rPr>
         <w:t>Analyze Filtered Data</w:t>
       </w:r>
       <w:r>
-        <w:rPr>
-          <w:color w:val="AEAAAA" w:themeColor="background2" w:themeShade="BF"/>
-        </w:rPr>
-        <w:t>: Visible if data was filtered upon importing. Calculates quantifications on the filtered data if imported data was filtered.</w:t>
+        <w:t xml:space="preserve">: Visible if data was filtered upon importing. Calculates </w:t>
+      </w:r>
+      <w:r>
+        <w:t>analyses</w:t>
+      </w:r>
+      <w:r>
+        <w:t xml:space="preserve"> on the filtered data</w:t>
+      </w:r>
+      <w:r>
+        <w:t>.</w:t>
       </w:r>
     </w:p>
     <w:p>
@@ -2047,531 +3593,47 @@
           <w:ilvl w:val="0"/>
           <w:numId w:val="5"/>
         </w:numPr>
+      </w:pPr>
+      <w:r>
+        <w:rPr>
+          <w:b/>
+          <w:bCs/>
+        </w:rPr>
+        <w:t>Run</w:t>
+      </w:r>
+      <w:r>
+        <w:t xml:space="preserve">: </w:t>
+      </w:r>
+      <w:r>
+        <w:t>Analyses</w:t>
+      </w:r>
+      <w:r>
+        <w:t xml:space="preserve"> will be calculated for all </w:t>
+      </w:r>
+      <w:r>
+        <w:t>defined windows</w:t>
+      </w:r>
+      <w:r>
+        <w:t xml:space="preserve">. Upon completion, a .mat file </w:t>
+      </w:r>
+      <w:r>
+        <w:t xml:space="preserve">and a date-time stamped .csv file </w:t>
+      </w:r>
+      <w:r>
+        <w:t xml:space="preserve">will be written </w:t>
+      </w:r>
+      <w:r>
+        <w:t>into the AnalysisGUIResults folder containing all results. If the code senses that the .mat file already exists, then it will prompt the user to either overwrite the file or create a new on with a date-time stamp.</w:t>
+      </w:r>
+    </w:p>
+    <w:p>
+      <w:pPr>
         <w:rPr>
           <w:color w:val="AEAAAA" w:themeColor="background2" w:themeShade="BF"/>
         </w:rPr>
       </w:pPr>
-      <w:r>
-        <w:rPr>
-          <w:b/>
-          <w:bCs/>
-          <w:color w:val="AEAAAA" w:themeColor="background2" w:themeShade="BF"/>
-        </w:rPr>
-        <w:t>Run</w:t>
-      </w:r>
-      <w:r>
-        <w:rPr>
-          <w:color w:val="AEAAAA" w:themeColor="background2" w:themeShade="BF"/>
-        </w:rPr>
-        <w:t>: Quantifications will be calculated for all channels of interest using the specified parameters. Upon completion, a .mat file will be written with the results, a .mat file will be written with all GUI parameters used, and a .csv file will be written with all channels of interest and their corresponding results.</w:t>
-      </w:r>
-    </w:p>
-    <w:p>
-      <w:pPr>
-        <w:rPr>
-          <w:color w:val="AEAAAA" w:themeColor="background2" w:themeShade="BF"/>
-        </w:rPr>
-      </w:pPr>
-    </w:p>
-    <w:p>
-      <w:pPr>
-        <w:rPr>
-          <w:b/>
-          <w:color w:val="AEAAAA" w:themeColor="background2" w:themeShade="BF"/>
-          <w:sz w:val="28"/>
-          <w:u w:val="single"/>
-        </w:rPr>
-      </w:pPr>
-      <w:r>
-        <w:rPr>
-          <w:b/>
-          <w:color w:val="AEAAAA" w:themeColor="background2" w:themeShade="BF"/>
-          <w:sz w:val="28"/>
-          <w:u w:val="single"/>
-        </w:rPr>
-        <w:t>Plotting Panel</w:t>
-      </w:r>
-      <w:r>
-        <w:rPr>
-          <w:b/>
-          <w:color w:val="AEAAAA" w:themeColor="background2" w:themeShade="BF"/>
-          <w:sz w:val="28"/>
-          <w:u w:val="single"/>
-        </w:rPr>
-        <w:t>:</w:t>
-      </w:r>
-    </w:p>
-    <w:p>
-      <w:pPr>
-        <w:rPr>
-          <w:color w:val="AEAAAA" w:themeColor="background2" w:themeShade="BF"/>
-        </w:rPr>
-      </w:pPr>
-      <w:r>
-        <w:rPr>
-          <w:color w:val="AEAAAA" w:themeColor="background2" w:themeShade="BF"/>
-        </w:rPr>
-        <w:t>The plotting panel allows users to plot the imported data to visualize all LFP or CSD channels at once and write these plots to .</w:t>
-      </w:r>
-      <w:proofErr w:type="spellStart"/>
-      <w:r>
-        <w:rPr>
-          <w:color w:val="AEAAAA" w:themeColor="background2" w:themeShade="BF"/>
-        </w:rPr>
-        <w:t>png</w:t>
-      </w:r>
-      <w:proofErr w:type="spellEnd"/>
-      <w:r>
-        <w:rPr>
-          <w:color w:val="AEAAAA" w:themeColor="background2" w:themeShade="BF"/>
-        </w:rPr>
-        <w:t xml:space="preserve"> and/or .</w:t>
-      </w:r>
-      <w:proofErr w:type="spellStart"/>
-      <w:r>
-        <w:rPr>
-          <w:color w:val="AEAAAA" w:themeColor="background2" w:themeShade="BF"/>
-        </w:rPr>
-        <w:t>svg</w:t>
-      </w:r>
-      <w:proofErr w:type="spellEnd"/>
-      <w:r>
-        <w:rPr>
-          <w:color w:val="AEAAAA" w:themeColor="background2" w:themeShade="BF"/>
-        </w:rPr>
-        <w:t xml:space="preserve"> files. Writing to .</w:t>
-      </w:r>
-      <w:proofErr w:type="spellStart"/>
-      <w:r>
-        <w:rPr>
-          <w:color w:val="AEAAAA" w:themeColor="background2" w:themeShade="BF"/>
-        </w:rPr>
-        <w:t>svg</w:t>
-      </w:r>
-      <w:proofErr w:type="spellEnd"/>
-      <w:r>
-        <w:rPr>
-          <w:color w:val="AEAAAA" w:themeColor="background2" w:themeShade="BF"/>
-        </w:rPr>
-        <w:t xml:space="preserve"> requires the plot2svg.m package available </w:t>
-      </w:r>
-      <w:proofErr w:type="gramStart"/>
-      <w:r>
-        <w:rPr>
-          <w:color w:val="AEAAAA" w:themeColor="background2" w:themeShade="BF"/>
-          <w:highlight w:val="yellow"/>
-        </w:rPr>
-        <w:t>through</w:t>
-      </w:r>
-      <w:r>
-        <w:rPr>
-          <w:color w:val="AEAAAA" w:themeColor="background2" w:themeShade="BF"/>
-        </w:rPr>
-        <w:t>:.</w:t>
-      </w:r>
-      <w:proofErr w:type="gramEnd"/>
-      <w:r>
-        <w:rPr>
-          <w:color w:val="AEAAAA" w:themeColor="background2" w:themeShade="BF"/>
-        </w:rPr>
-        <w:t xml:space="preserve"> All LFP of CSD channels are plotted on one set of axes with a user defined offset between each plot. A plot is created for LFPS, LFPs with the area under the curve filled in (red=positive, blue=negative), CSDs, and CSDs with the area filled in.</w:t>
-      </w:r>
-      <w:r>
-        <w:rPr>
-          <w:color w:val="AEAAAA" w:themeColor="background2" w:themeShade="BF"/>
-        </w:rPr>
-        <w:t xml:space="preserve"> </w:t>
-      </w:r>
-      <w:r>
-        <w:rPr>
-          <w:color w:val="AEAAAA" w:themeColor="background2" w:themeShade="BF"/>
-          <w:u w:val="single"/>
-        </w:rPr>
-        <w:t xml:space="preserve">The panel </w:t>
-      </w:r>
-      <w:r>
-        <w:rPr>
-          <w:color w:val="AEAAAA" w:themeColor="background2" w:themeShade="BF"/>
-          <w:u w:val="single"/>
-        </w:rPr>
-        <w:t>has been superseded by the Preview Plots</w:t>
-      </w:r>
-      <w:r>
-        <w:rPr>
-          <w:color w:val="AEAAAA" w:themeColor="background2" w:themeShade="BF"/>
-        </w:rPr>
-        <w:t xml:space="preserve"> button (located at the bottom of the GUI) which launches a separate GUI window. This new window allows the user to play with the plots and export these once a preferred figure has been generated.</w:t>
-      </w:r>
-    </w:p>
-    <w:p>
-      <w:pPr>
-        <w:pStyle w:val="ListParagraph"/>
-        <w:numPr>
-          <w:ilvl w:val="0"/>
-          <w:numId w:val="6"/>
-        </w:numPr>
-        <w:rPr>
-          <w:color w:val="AEAAAA" w:themeColor="background2" w:themeShade="BF"/>
-        </w:rPr>
-      </w:pPr>
-      <w:r>
-        <w:rPr>
-          <w:b/>
-          <w:color w:val="AEAAAA" w:themeColor="background2" w:themeShade="BF"/>
-        </w:rPr>
-        <w:t>Stream</w:t>
-      </w:r>
-      <w:r>
-        <w:rPr>
-          <w:color w:val="AEAAAA" w:themeColor="background2" w:themeShade="BF"/>
-        </w:rPr>
-        <w:t>: Select which data stream to plot. Only data streams that w</w:t>
-      </w:r>
-      <w:r>
-        <w:rPr>
-          <w:color w:val="AEAAAA" w:themeColor="background2" w:themeShade="BF"/>
-        </w:rPr>
-        <w:t>e</w:t>
-      </w:r>
-      <w:r>
-        <w:rPr>
-          <w:color w:val="AEAAAA" w:themeColor="background2" w:themeShade="BF"/>
-        </w:rPr>
-        <w:t>re impor</w:t>
-      </w:r>
-      <w:r>
-        <w:rPr>
-          <w:color w:val="AEAAAA" w:themeColor="background2" w:themeShade="BF"/>
-        </w:rPr>
-        <w:t>ted are visible</w:t>
-      </w:r>
-    </w:p>
-    <w:p>
-      <w:pPr>
-        <w:pStyle w:val="ListParagraph"/>
-        <w:numPr>
-          <w:ilvl w:val="0"/>
-          <w:numId w:val="6"/>
-        </w:numPr>
-        <w:rPr>
-          <w:color w:val="AEAAAA" w:themeColor="background2" w:themeShade="BF"/>
-        </w:rPr>
-      </w:pPr>
-      <w:r>
-        <w:rPr>
-          <w:b/>
-          <w:color w:val="AEAAAA" w:themeColor="background2" w:themeShade="BF"/>
-        </w:rPr>
-        <w:t>Minimum Time</w:t>
-      </w:r>
-      <w:r>
-        <w:rPr>
-          <w:color w:val="AEAAAA" w:themeColor="background2" w:themeShade="BF"/>
-        </w:rPr>
-        <w:t>: Define the minimum time plotted in the figure.</w:t>
-      </w:r>
-    </w:p>
-    <w:p>
-      <w:pPr>
-        <w:pStyle w:val="ListParagraph"/>
-        <w:numPr>
-          <w:ilvl w:val="0"/>
-          <w:numId w:val="6"/>
-        </w:numPr>
-        <w:rPr>
-          <w:color w:val="AEAAAA" w:themeColor="background2" w:themeShade="BF"/>
-        </w:rPr>
-      </w:pPr>
-      <w:r>
-        <w:rPr>
-          <w:b/>
-          <w:color w:val="AEAAAA" w:themeColor="background2" w:themeShade="BF"/>
-        </w:rPr>
-        <w:t>Maximum Time</w:t>
-      </w:r>
-      <w:r>
-        <w:rPr>
-          <w:color w:val="AEAAAA" w:themeColor="background2" w:themeShade="BF"/>
-        </w:rPr>
-        <w:t>: Define the maximum time plotted in the figure.</w:t>
-      </w:r>
-    </w:p>
-    <w:p>
-      <w:pPr>
-        <w:pStyle w:val="ListParagraph"/>
-        <w:numPr>
-          <w:ilvl w:val="0"/>
-          <w:numId w:val="6"/>
-        </w:numPr>
-        <w:rPr>
-          <w:color w:val="AEAAAA" w:themeColor="background2" w:themeShade="BF"/>
-        </w:rPr>
-      </w:pPr>
-      <w:r>
-        <w:rPr>
-          <w:b/>
-          <w:color w:val="AEAAAA" w:themeColor="background2" w:themeShade="BF"/>
-        </w:rPr>
-        <w:t>LFP Plot Offset:</w:t>
-      </w:r>
-      <w:r>
-        <w:rPr>
-          <w:color w:val="AEAAAA" w:themeColor="background2" w:themeShade="BF"/>
-        </w:rPr>
-        <w:t xml:space="preserve"> Define the y distance between each </w:t>
-      </w:r>
-      <w:r>
-        <w:rPr>
-          <w:color w:val="AEAAAA" w:themeColor="background2" w:themeShade="BF"/>
-        </w:rPr>
-        <w:t xml:space="preserve">LFP </w:t>
-      </w:r>
-      <w:r>
-        <w:rPr>
-          <w:color w:val="AEAAAA" w:themeColor="background2" w:themeShade="BF"/>
-        </w:rPr>
-        <w:t>trace.</w:t>
-      </w:r>
-    </w:p>
-    <w:p>
-      <w:pPr>
-        <w:pStyle w:val="ListParagraph"/>
-        <w:numPr>
-          <w:ilvl w:val="0"/>
-          <w:numId w:val="6"/>
-        </w:numPr>
-        <w:rPr>
-          <w:color w:val="AEAAAA" w:themeColor="background2" w:themeShade="BF"/>
-        </w:rPr>
-      </w:pPr>
-      <w:r>
-        <w:rPr>
-          <w:b/>
-          <w:color w:val="AEAAAA" w:themeColor="background2" w:themeShade="BF"/>
-        </w:rPr>
-        <w:t>LFP Area Offset:</w:t>
-      </w:r>
-      <w:r>
-        <w:rPr>
-          <w:color w:val="AEAAAA" w:themeColor="background2" w:themeShade="BF"/>
-        </w:rPr>
-        <w:t xml:space="preserve"> Define the y distance between each </w:t>
-      </w:r>
-      <w:r>
-        <w:rPr>
-          <w:color w:val="AEAAAA" w:themeColor="background2" w:themeShade="BF"/>
-        </w:rPr>
-        <w:t xml:space="preserve">LFP </w:t>
-      </w:r>
-      <w:r>
-        <w:rPr>
-          <w:color w:val="AEAAAA" w:themeColor="background2" w:themeShade="BF"/>
-        </w:rPr>
-        <w:t>trace</w:t>
-      </w:r>
-      <w:r>
-        <w:rPr>
-          <w:color w:val="AEAAAA" w:themeColor="background2" w:themeShade="BF"/>
-        </w:rPr>
-        <w:t xml:space="preserve"> in the filled in area figure</w:t>
-      </w:r>
-      <w:r>
-        <w:rPr>
-          <w:color w:val="AEAAAA" w:themeColor="background2" w:themeShade="BF"/>
-        </w:rPr>
-        <w:t>.</w:t>
-      </w:r>
-    </w:p>
-    <w:p>
-      <w:pPr>
-        <w:pStyle w:val="ListParagraph"/>
-        <w:numPr>
-          <w:ilvl w:val="0"/>
-          <w:numId w:val="6"/>
-        </w:numPr>
-        <w:rPr>
-          <w:color w:val="AEAAAA" w:themeColor="background2" w:themeShade="BF"/>
-        </w:rPr>
-      </w:pPr>
-      <w:r>
-        <w:rPr>
-          <w:b/>
-          <w:color w:val="AEAAAA" w:themeColor="background2" w:themeShade="BF"/>
-        </w:rPr>
-        <w:lastRenderedPageBreak/>
-        <w:t>CSD Plot Offset:</w:t>
-      </w:r>
-      <w:r>
-        <w:rPr>
-          <w:color w:val="AEAAAA" w:themeColor="background2" w:themeShade="BF"/>
-        </w:rPr>
-        <w:t xml:space="preserve"> Define the y distance between each CSD trace in both the trace and filled in trace plots.</w:t>
-      </w:r>
-    </w:p>
-    <w:p>
-      <w:pPr>
-        <w:pStyle w:val="ListParagraph"/>
-        <w:numPr>
-          <w:ilvl w:val="0"/>
-          <w:numId w:val="6"/>
-        </w:numPr>
-        <w:rPr>
-          <w:color w:val="AEAAAA" w:themeColor="background2" w:themeShade="BF"/>
-        </w:rPr>
-      </w:pPr>
-      <w:r>
-        <w:rPr>
-          <w:b/>
-          <w:color w:val="AEAAAA" w:themeColor="background2" w:themeShade="BF"/>
-        </w:rPr>
-        <w:t>Plot Filtered:</w:t>
-      </w:r>
-      <w:r>
-        <w:rPr>
-          <w:color w:val="AEAAAA" w:themeColor="background2" w:themeShade="BF"/>
-        </w:rPr>
-        <w:t xml:space="preserve"> If the data was filtered upon import, this will plot the filtered version of the data stream.</w:t>
-      </w:r>
-    </w:p>
-    <w:p>
-      <w:pPr>
-        <w:pStyle w:val="ListParagraph"/>
-        <w:numPr>
-          <w:ilvl w:val="0"/>
-          <w:numId w:val="6"/>
-        </w:numPr>
-        <w:rPr>
-          <w:color w:val="AEAAAA" w:themeColor="background2" w:themeShade="BF"/>
-        </w:rPr>
-      </w:pPr>
-      <w:r>
-        <w:rPr>
-          <w:b/>
-          <w:color w:val="AEAAAA" w:themeColor="background2" w:themeShade="BF"/>
-        </w:rPr>
-        <w:t>.</w:t>
-      </w:r>
-      <w:proofErr w:type="spellStart"/>
-      <w:r>
-        <w:rPr>
-          <w:b/>
-          <w:color w:val="AEAAAA" w:themeColor="background2" w:themeShade="BF"/>
-        </w:rPr>
-        <w:t>png</w:t>
-      </w:r>
-      <w:proofErr w:type="spellEnd"/>
-      <w:r>
-        <w:rPr>
-          <w:b/>
-          <w:color w:val="AEAAAA" w:themeColor="background2" w:themeShade="BF"/>
-        </w:rPr>
-        <w:t xml:space="preserve"> checkbox:</w:t>
-      </w:r>
-      <w:r>
-        <w:rPr>
-          <w:color w:val="AEAAAA" w:themeColor="background2" w:themeShade="BF"/>
-        </w:rPr>
-        <w:t xml:space="preserve"> Save the figures as .</w:t>
-      </w:r>
-      <w:proofErr w:type="spellStart"/>
-      <w:r>
-        <w:rPr>
-          <w:color w:val="AEAAAA" w:themeColor="background2" w:themeShade="BF"/>
-        </w:rPr>
-        <w:t>png</w:t>
-      </w:r>
-      <w:proofErr w:type="spellEnd"/>
-      <w:r>
-        <w:rPr>
-          <w:color w:val="AEAAAA" w:themeColor="background2" w:themeShade="BF"/>
-        </w:rPr>
-        <w:t xml:space="preserve"> format</w:t>
-      </w:r>
-    </w:p>
-    <w:p>
-      <w:pPr>
-        <w:pStyle w:val="ListParagraph"/>
-        <w:numPr>
-          <w:ilvl w:val="0"/>
-          <w:numId w:val="6"/>
-        </w:numPr>
-        <w:rPr>
-          <w:color w:val="AEAAAA" w:themeColor="background2" w:themeShade="BF"/>
-        </w:rPr>
-      </w:pPr>
-      <w:r>
-        <w:rPr>
-          <w:b/>
-          <w:color w:val="AEAAAA" w:themeColor="background2" w:themeShade="BF"/>
-        </w:rPr>
-        <w:t>.</w:t>
-      </w:r>
-      <w:proofErr w:type="spellStart"/>
-      <w:r>
-        <w:rPr>
-          <w:b/>
-          <w:color w:val="AEAAAA" w:themeColor="background2" w:themeShade="BF"/>
-        </w:rPr>
-        <w:t>svg</w:t>
-      </w:r>
-      <w:proofErr w:type="spellEnd"/>
-      <w:r>
-        <w:rPr>
-          <w:b/>
-          <w:color w:val="AEAAAA" w:themeColor="background2" w:themeShade="BF"/>
-        </w:rPr>
-        <w:t xml:space="preserve"> checkbox:</w:t>
-      </w:r>
-      <w:r>
-        <w:rPr>
-          <w:color w:val="AEAAAA" w:themeColor="background2" w:themeShade="BF"/>
-        </w:rPr>
-        <w:t xml:space="preserve"> Save the figures as .</w:t>
-      </w:r>
-      <w:proofErr w:type="spellStart"/>
-      <w:r>
-        <w:rPr>
-          <w:color w:val="AEAAAA" w:themeColor="background2" w:themeShade="BF"/>
-        </w:rPr>
-        <w:t>svg</w:t>
-      </w:r>
-      <w:proofErr w:type="spellEnd"/>
-      <w:r>
-        <w:rPr>
-          <w:color w:val="AEAAAA" w:themeColor="background2" w:themeShade="BF"/>
-        </w:rPr>
-        <w:t xml:space="preserve"> format</w:t>
-      </w:r>
-    </w:p>
-    <w:p>
-      <w:pPr>
-        <w:pStyle w:val="ListParagraph"/>
-        <w:numPr>
-          <w:ilvl w:val="0"/>
-          <w:numId w:val="6"/>
-        </w:numPr>
-        <w:rPr>
-          <w:color w:val="AEAAAA" w:themeColor="background2" w:themeShade="BF"/>
-        </w:rPr>
-      </w:pPr>
-      <w:r>
-        <w:rPr>
-          <w:b/>
-          <w:color w:val="AEAAAA" w:themeColor="background2" w:themeShade="BF"/>
-        </w:rPr>
-        <w:t>plot:</w:t>
-      </w:r>
-      <w:r>
-        <w:rPr>
-          <w:color w:val="AEAAAA" w:themeColor="background2" w:themeShade="BF"/>
-        </w:rPr>
-        <w:t xml:space="preserve"> Click this button to initiate the plotting</w:t>
-      </w:r>
-    </w:p>
-    <w:p>
-      <w:bookmarkStart w:id="0" w:name="_GoBack"/>
-      <w:bookmarkEnd w:id="0"/>
-    </w:p>
+    </w:p>
+    <w:p/>
     <w:sectPr>
       <w:pgSz w:w="12240" w:h="15840"/>
       <w:pgMar w:top="1440" w:right="1440" w:bottom="1440" w:left="1440" w:header="720" w:footer="720" w:gutter="0"/>
@@ -2583,7 +3645,7 @@
 </file>
 
 <file path=word/numbering.xml><?xml version="1.0" encoding="utf-8"?>
-<w:numbering xmlns:wpc="http://schemas.microsoft.com/office/word/2010/wordprocessingCanvas" xmlns:cx="http://schemas.microsoft.com/office/drawing/2014/chartex" xmlns:cx1="http://schemas.microsoft.com/office/drawing/2015/9/8/chartex" xmlns:cx2="http://schemas.microsoft.com/office/drawing/2015/10/21/chartex" xmlns:cx3="http://schemas.microsoft.com/office/drawing/2016/5/9/chartex" xmlns:cx4="http://schemas.microsoft.com/office/drawing/2016/5/10/chartex" xmlns:cx5="http://schemas.microsoft.com/office/drawing/2016/5/11/chartex" xmlns:cx6="http://schemas.microsoft.com/office/drawing/2016/5/12/chartex" xmlns:cx7="http://schemas.microsoft.com/office/drawing/2016/5/13/chartex" xmlns:cx8="http://schemas.microsoft.com/office/drawing/2016/5/14/chartex" xmlns:mc="http://schemas.openxmlformats.org/markup-compatibility/2006" xmlns:aink="http://schemas.microsoft.com/office/drawing/2016/ink" xmlns:am3d="http://schemas.microsoft.com/office/drawing/2017/model3d" xmlns:o="urn:schemas-microsoft-com:office:office" xmlns:r="http://schemas.openxmlformats.org/officeDocument/2006/relationships" xmlns:m="http://schemas.openxmlformats.org/officeDocument/2006/math" xmlns:v="urn:schemas-microsoft-com:vml" xmlns:wp14="http://schemas.microsoft.com/office/word/2010/wordprocessingDrawing" xmlns:wp="http://schemas.openxmlformats.org/drawingml/2006/wordprocessingDrawing" xmlns:w10="urn:schemas-microsoft-com:office:word" xmlns:w="http://schemas.openxmlformats.org/wordprocessingml/2006/main" xmlns:w14="http://schemas.microsoft.com/office/word/2010/wordml" xmlns:w15="http://schemas.microsoft.com/office/word/2012/wordml" xmlns:w16cid="http://schemas.microsoft.com/office/word/2016/wordml/cid" xmlns:w16se="http://schemas.microsoft.com/office/word/2015/wordml/symex" xmlns:wpg="http://schemas.microsoft.com/office/word/2010/wordprocessingGroup" xmlns:wpi="http://schemas.microsoft.com/office/word/2010/wordprocessingInk" xmlns:wne="http://schemas.microsoft.com/office/word/2006/wordml" xmlns:wps="http://schemas.microsoft.com/office/word/2010/wordprocessingShape" mc:Ignorable="w14 w15 w16se w16cid wp14">
+<w:numbering xmlns:wpc="http://schemas.microsoft.com/office/word/2010/wordprocessingCanvas" xmlns:cx="http://schemas.microsoft.com/office/drawing/2014/chartex" xmlns:cx1="http://schemas.microsoft.com/office/drawing/2015/9/8/chartex" xmlns:cx2="http://schemas.microsoft.com/office/drawing/2015/10/21/chartex" xmlns:cx3="http://schemas.microsoft.com/office/drawing/2016/5/9/chartex" xmlns:cx4="http://schemas.microsoft.com/office/drawing/2016/5/10/chartex" xmlns:cx5="http://schemas.microsoft.com/office/drawing/2016/5/11/chartex" xmlns:cx6="http://schemas.microsoft.com/office/drawing/2016/5/12/chartex" xmlns:cx7="http://schemas.microsoft.com/office/drawing/2016/5/13/chartex" xmlns:cx8="http://schemas.microsoft.com/office/drawing/2016/5/14/chartex" xmlns:mc="http://schemas.openxmlformats.org/markup-compatibility/2006" xmlns:aink="http://schemas.microsoft.com/office/drawing/2016/ink" xmlns:am3d="http://schemas.microsoft.com/office/drawing/2017/model3d" xmlns:o="urn:schemas-microsoft-com:office:office" xmlns:r="http://schemas.openxmlformats.org/officeDocument/2006/relationships" xmlns:m="http://schemas.openxmlformats.org/officeDocument/2006/math" xmlns:v="urn:schemas-microsoft-com:vml" xmlns:wp14="http://schemas.microsoft.com/office/word/2010/wordprocessingDrawing" xmlns:wp="http://schemas.openxmlformats.org/drawingml/2006/wordprocessingDrawing" xmlns:w10="urn:schemas-microsoft-com:office:word" xmlns:w="http://schemas.openxmlformats.org/wordprocessingml/2006/main" xmlns:w14="http://schemas.microsoft.com/office/word/2010/wordml" xmlns:w15="http://schemas.microsoft.com/office/word/2012/wordml" xmlns:w16cex="http://schemas.microsoft.com/office/word/2018/wordml/cex" xmlns:w16cid="http://schemas.microsoft.com/office/word/2016/wordml/cid" xmlns:w16="http://schemas.microsoft.com/office/word/2018/wordml" xmlns:w16sdtdh="http://schemas.microsoft.com/office/word/2020/wordml/sdtdatahash" xmlns:w16se="http://schemas.microsoft.com/office/word/2015/wordml/symex" xmlns:wpg="http://schemas.microsoft.com/office/word/2010/wordprocessingGroup" xmlns:wpi="http://schemas.microsoft.com/office/word/2010/wordprocessingInk" xmlns:wne="http://schemas.microsoft.com/office/word/2006/wordml" xmlns:wps="http://schemas.microsoft.com/office/word/2010/wordprocessingShape" mc:Ignorable="w14 w15 w16se w16cid w16 w16cex w16sdtdh wp14">
   <w:abstractNum w:abstractNumId="0" w15:restartNumberingAfterBreak="0">
     <w:nsid w:val="01A95710"/>
     <w:multiLevelType w:val="hybridMultilevel"/>
@@ -3516,7 +4578,7 @@
 </file>
 
 <file path=word/styles.xml><?xml version="1.0" encoding="utf-8"?>
-<w:styles xmlns:mc="http://schemas.openxmlformats.org/markup-compatibility/2006" xmlns:r="http://schemas.openxmlformats.org/officeDocument/2006/relationships" xmlns:w="http://schemas.openxmlformats.org/wordprocessingml/2006/main" xmlns:w14="http://schemas.microsoft.com/office/word/2010/wordml" xmlns:w15="http://schemas.microsoft.com/office/word/2012/wordml" xmlns:w16cid="http://schemas.microsoft.com/office/word/2016/wordml/cid" xmlns:w16se="http://schemas.microsoft.com/office/word/2015/wordml/symex" mc:Ignorable="w14 w15 w16se w16cid">
+<w:styles xmlns:mc="http://schemas.openxmlformats.org/markup-compatibility/2006" xmlns:r="http://schemas.openxmlformats.org/officeDocument/2006/relationships" xmlns:w="http://schemas.openxmlformats.org/wordprocessingml/2006/main" xmlns:w14="http://schemas.microsoft.com/office/word/2010/wordml" xmlns:w15="http://schemas.microsoft.com/office/word/2012/wordml" xmlns:w16cex="http://schemas.microsoft.com/office/word/2018/wordml/cex" xmlns:w16cid="http://schemas.microsoft.com/office/word/2016/wordml/cid" xmlns:w16="http://schemas.microsoft.com/office/word/2018/wordml" xmlns:w16sdtdh="http://schemas.microsoft.com/office/word/2020/wordml/sdtdatahash" xmlns:w16se="http://schemas.microsoft.com/office/word/2015/wordml/symex" mc:Ignorable="w14 w15 w16se w16cid w16 w16cex w16sdtdh">
   <w:docDefaults>
     <w:rPrDefault>
       <w:rPr>
@@ -3528,7 +4590,7 @@
     </w:rPrDefault>
     <w:pPrDefault/>
   </w:docDefaults>
-  <w:latentStyles w:defLockedState="0" w:defUIPriority="99" w:defSemiHidden="0" w:defUnhideWhenUsed="0" w:defQFormat="0" w:count="375">
+  <w:latentStyles w:defLockedState="0" w:defUIPriority="99" w:defSemiHidden="0" w:defUnhideWhenUsed="0" w:defQFormat="0" w:count="376">
     <w:lsdException w:name="Normal" w:uiPriority="0" w:qFormat="1"/>
     <w:lsdException w:name="heading 1" w:uiPriority="9" w:qFormat="1"/>
     <w:lsdException w:name="heading 2" w:semiHidden="1" w:uiPriority="9" w:unhideWhenUsed="1" w:qFormat="1"/>
@@ -3904,6 +4966,7 @@
     <w:lsdException w:name="Smart Hyperlink" w:semiHidden="1" w:unhideWhenUsed="1"/>
     <w:lsdException w:name="Hashtag" w:semiHidden="1" w:unhideWhenUsed="1"/>
     <w:lsdException w:name="Unresolved Mention" w:semiHidden="1" w:unhideWhenUsed="1"/>
+    <w:lsdException w:name="Smart Link" w:semiHidden="1" w:unhideWhenUsed="1"/>
   </w:latentStyles>
   <w:style w:type="paragraph" w:default="1" w:styleId="Normal">
     <w:name w:val="Normal"/>
@@ -3912,6 +4975,7 @@
   <w:style w:type="character" w:default="1" w:styleId="DefaultParagraphFont">
     <w:name w:val="Default Paragraph Font"/>
     <w:uiPriority w:val="1"/>
+    <w:semiHidden/>
     <w:unhideWhenUsed/>
   </w:style>
   <w:style w:type="table" w:default="1" w:styleId="TableNormal">

</xml_diff>